<commit_message>
4.5 pages (including references) written
</commit_message>
<xml_diff>
--- a/docs/Distributed WPA Cracking; Final Project Report; 2011-05-03.docx
+++ b/docs/Distributed WPA Cracking; Final Project Report; 2011-05-03.docx
@@ -14,7 +14,7 @@
     <w:p>
       <w:pPr>
         <w:sectPr>
-          <w:footerReference w:type="even" r:id="rId7"/>
+          <w:footerReference w:type="even" r:id="rId8"/>
           <w:pgSz w:w="12240" w:h="15840" w:code="1"/>
           <w:pgMar w:top="1080" w:right="1080" w:bottom="1440" w:left="1080" w:header="720" w:footer="720" w:gutter="0"/>
           <w:cols w:space="720"/>
@@ -99,7 +99,7 @@
                     </pic:cNvPicPr>
                   </pic:nvPicPr>
                   <pic:blipFill>
-                    <a:blip r:embed="rId8"/>
+                    <a:blip r:embed="rId9"/>
                     <a:srcRect/>
                     <a:stretch>
                       <a:fillRect/>
@@ -212,7 +212,7 @@
                     </pic:cNvPicPr>
                   </pic:nvPicPr>
                   <pic:blipFill>
-                    <a:blip r:embed="rId9"/>
+                    <a:blip r:embed="rId10"/>
                     <a:srcRect/>
                     <a:stretch>
                       <a:fillRect/>
@@ -325,7 +325,7 @@
                     </pic:cNvPicPr>
                   </pic:nvPicPr>
                   <pic:blipFill>
-                    <a:blip r:embed="rId10"/>
+                    <a:blip r:embed="rId11"/>
                     <a:srcRect/>
                     <a:stretch>
                       <a:fillRect/>
@@ -434,7 +434,19 @@
         <w:t>Our approach involved writing new code to handle user submitted jobs of wireless data</w:t>
       </w:r>
       <w:r>
-        <w:t xml:space="preserve"> packets and modifying existing code from a project know as coWPAtty (todo reference) </w:t>
+        <w:t xml:space="preserve"> packets and modifying existing code from a project know as coWPAtty </w:t>
+      </w:r>
+      <w:r>
+        <w:t>[</w:t>
+      </w:r>
+      <w:r>
+        <w:t>5</w:t>
+      </w:r>
+      <w:r>
+        <w:t>]</w:t>
+      </w:r>
+      <w:r>
+        <w:t xml:space="preserve"> </w:t>
       </w:r>
       <w:r>
         <w:t>which handled the actual table lookup.  We used a cluster of 9 nodes running on virtual machines to handle the work load and measured the performance of our system to the serial original coWPAtty implementation.</w:t>
@@ -725,7 +737,13 @@
         <w:ind w:firstLine="0"/>
       </w:pPr>
       <w:r>
-        <w:t xml:space="preserve">The use of wireless networks based on the 802.11 standards (also known as WiFi) has become much more common place in your typical household.  Early advents of these networks provided security of their networks to limit access and protect sensitive data with a protocol standard known as WEP (todo citation).  </w:t>
+        <w:t xml:space="preserve">The use of wireless networks based on the 802.11 standards (also known as WiFi) has become much more common place in your typical household.  Early advents of these networks provided security of their networks to limit access and protect sensitive data with a </w:t>
+      </w:r>
+      <w:r>
+        <w:t>protocol standard known as WEP.</w:t>
+      </w:r>
+      <w:r>
+        <w:t xml:space="preserve">  </w:t>
       </w:r>
       <w:r>
         <w:t>Research and analysis into the cipher algorithms used in this protocol lead to discovered weaknesses that could easily be exploited by a single computer with modest hardware</w:t>
@@ -737,7 +755,25 @@
         <w:t xml:space="preserve">.  </w:t>
       </w:r>
       <w:r>
-        <w:t xml:space="preserve">The deficiency of this protocol lead to the development of a new one knows as WPA (todo, reference).  </w:t>
+        <w:t>The deficiency of this protocol lead to the development of a new one know</w:t>
+      </w:r>
+      <w:r>
+        <w:t>n</w:t>
+      </w:r>
+      <w:r>
+        <w:t xml:space="preserve"> as WPA </w:t>
+      </w:r>
+      <w:r>
+        <w:t>[</w:t>
+      </w:r>
+      <w:r>
+        <w:t>3</w:t>
+      </w:r>
+      <w:r>
+        <w:t>]</w:t>
+      </w:r>
+      <w:r>
+        <w:t xml:space="preserve">.  </w:t>
       </w:r>
       <w:r>
         <w:t xml:space="preserve">This newer protocol utilizes </w:t>
@@ -746,7 +782,19 @@
         <w:t>much more advanced and stronger encryption ciphers which have</w:t>
       </w:r>
       <w:r>
-        <w:t xml:space="preserve"> made the possibility of using brute force attempts not feasible (todo citation).   </w:t>
+        <w:t xml:space="preserve"> made the possibility of using brute force attempts not feasible </w:t>
+      </w:r>
+      <w:r>
+        <w:t>[</w:t>
+      </w:r>
+      <w:r>
+        <w:t>4</w:t>
+      </w:r>
+      <w:r>
+        <w:t>]</w:t>
+      </w:r>
+      <w:r>
+        <w:t xml:space="preserve">.   </w:t>
       </w:r>
       <w:r>
         <w:t>With the advent of these new security measures ways of attacking them have evolved as well.</w:t>
@@ -768,7 +816,7 @@
         <w:t xml:space="preserve">  The password has a minimum of eight characters and a maximum of 63</w:t>
       </w:r>
       <w:r>
-        <w:t xml:space="preserve"> and is case sensitive.  The encryption key is derived from this password and the case sensitive name of the wireless network (SSID) (todo citation)</w:t>
+        <w:t xml:space="preserve"> and is case sensitive.  The encryption key is derived from this password and the case sensitive name of the wireless network (SSID)</w:t>
       </w:r>
       <w:r>
         <w:t>.  Attempting to brute force this key space would also prove to be computationally unfeasible.</w:t>
@@ -844,7 +892,19 @@
         <w:t>For our project we decided</w:t>
       </w:r>
       <w:r>
-        <w:t xml:space="preserve"> to create a distributed system that could perform this rainbow table lookup among a cluster of nodes in order to increase performance.  We chose to not generate the rainbow tables as others have already done so (todo citation).  Instead we chose to use an existing rainbow table that contained pre-computed keys for 1,000 wireless network names (SSID’s) and divide it across multiple machines for doing lookup queries.</w:t>
+        <w:t xml:space="preserve"> to create a distributed system that could perform this rainbow table lookup among a cluster of nodes in order to increase performance.  We chose to not generate the rainbow tables as others have already done so </w:t>
+      </w:r>
+      <w:r>
+        <w:t>[</w:t>
+      </w:r>
+      <w:r>
+        <w:t>2</w:t>
+      </w:r>
+      <w:r>
+        <w:t>]</w:t>
+      </w:r>
+      <w:r>
+        <w:t>.  Instead we chose to use an existing rainbow table that contained pre-computed keys for 1,000 wireless network names (SSID’s) and divide it across multiple machines for doing lookup queries.</w:t>
       </w:r>
     </w:p>
     <w:p>
@@ -936,7 +996,7 @@
                     </pic:cNvPicPr>
                   </pic:nvPicPr>
                   <pic:blipFill>
-                    <a:blip r:embed="rId11"/>
+                    <a:blip r:embed="rId12"/>
                     <a:srcRect/>
                     <a:stretch>
                       <a:fillRect/>
@@ -1002,11 +1062,7 @@
         <w:ind w:firstLine="0"/>
       </w:pPr>
       <w:r>
-        <w:t xml:space="preserve">A network file system is used as a shared location for the job input data and output results.  In addition it serves as a central </w:t>
-      </w:r>
-      <w:r>
-        <w:lastRenderedPageBreak/>
-        <w:t>point for the binary code that will be run on both the master and the worker nodes.</w:t>
+        <w:t>A network file system is used as a shared location for the job input data and output results.  In addition it serves as a central point for the binary code that will be run on both the master and the worker nodes.</w:t>
       </w:r>
     </w:p>
     <w:p>
@@ -1016,6 +1072,7 @@
         <w:ind w:firstLine="0"/>
       </w:pPr>
       <w:r>
+        <w:lastRenderedPageBreak/>
         <w:t>The wireless network is not connected to the master or worker nodes nor must it even be anywhere in proximity to them.  The end user captures wireless data from the wireless network using their computer and save</w:t>
       </w:r>
       <w:r>
@@ -1050,7 +1107,1262 @@
         <w:t>Communication from the wireless network to the user’s computer is done via standard 802.11 wireless protocols.  The data capture can be done with already existing tools such a</w:t>
       </w:r>
       <w:r>
-        <w:t>s airocrack (TODO reference).  Communication from the user to the master is accomplished using the HTTPS protocol over a secure TCP socket.  Communication internally occurs between the master node to a worker node.  Worker nodes do not communicate with each other.  The master node uses TCP connections with the SSH protocol for remotely starting the worker node binaries and a custom propriety protocol for sending running worker nodes jobs and checking their status.</w:t>
+        <w:t xml:space="preserve">s </w:t>
+      </w:r>
+      <w:r>
+        <w:t>Aircrack-</w:t>
+      </w:r>
+      <w:r>
+        <w:t xml:space="preserve">ng </w:t>
+      </w:r>
+      <w:r>
+        <w:t>[</w:t>
+      </w:r>
+      <w:r>
+        <w:t>1</w:t>
+      </w:r>
+      <w:r>
+        <w:t>]</w:t>
+      </w:r>
+      <w:r>
+        <w:t>.  Communication from the user to the master is accomplished using the HTTPS protocol over a secure TCP socket.  Communication internally occurs between the master node to a worker node.  Worker nodes do not communicate with each other.  The master node uses TCP connections with the SSH protocol for remotely starting the worker node binaries and a custom propriety protocol for sending running worker nodes jobs and checking their status.</w:t>
+      </w:r>
+    </w:p>
+    <w:p>
+      <w:pPr>
+        <w:pStyle w:val="Heading2"/>
+      </w:pPr>
+      <w:r>
+        <w:t>Network File System</w:t>
+      </w:r>
+    </w:p>
+    <w:p>
+      <w:r>
+        <w:t>In order to be able to share input data (the wireless capture file) with the worker nodes a networked file system was setup with common access between all worker nodes and the master node.  This choice was made because it was a simpler configuration versus having the master transmit a copy over TCP to each worker node and have them store a temporary copy on their local disks.  The master node was used to host the network file system, but a separate device could have been used as well</w:t>
+      </w:r>
+    </w:p>
+    <w:p>
+      <w:r>
+        <w:t>When the user uploads a job request to the master it stores the uploaded capture file to a newly created folder on the network file system.  The folder is given a name that matches the newly generated job id.  This folder is visible to the worker nodes and will be used by them to later read the wireless capture file and also for storing the output results.</w:t>
+      </w:r>
+    </w:p>
+    <w:p>
+      <w:r>
+        <w:t>Common binaries for all the workers such as the actual worker binary executable is stored here as well.  This allows for updated code to be published in one place and be applied to all workers at once.  A simple restart of the worker process on each worker node will then load the new updates to any code.</w:t>
+      </w:r>
+    </w:p>
+    <w:p>
+      <w:r>
+        <w:t>The large rainbow table data however is not stored on the network file system but instead a read-only copy exists on each node on local disks.  Because gigabytes of data must be read</w:t>
+      </w:r>
+      <w:r>
+        <w:t xml:space="preserve"> from the rainbow table by each node at startup into memory having copies on local disk allow for shorter startup times since disk contention and network congestion are avoided.</w:t>
+      </w:r>
+      <w:r>
+        <w:t xml:space="preserve">  While this would add some burden to adding updates to the rainbow table this isn’t done frequently and just requires more time to copy any new data to each node’s local disk.  In addition our project doesn’t generate new rainbow tables so no updates were really necessary.</w:t>
+      </w:r>
+    </w:p>
+    <w:p>
+      <w:pPr>
+        <w:pStyle w:val="Heading2"/>
+      </w:pPr>
+      <w:r>
+        <w:t>Master Node</w:t>
+      </w:r>
+    </w:p>
+    <w:p>
+      <w:r>
+        <w:t>The master node is a Java web application written from scratch that is respon</w:t>
+      </w:r>
+      <w:r>
+        <w:t xml:space="preserve">sible for accepting and queuing user requests along with </w:t>
+      </w:r>
+      <w:r>
+        <w:t>tracking the status of the worker nodes.</w:t>
+      </w:r>
+    </w:p>
+    <w:p>
+      <w:r>
+        <w:t>The master node web application provides a user interface as depicted in figure 2 that provides the user with the following:</w:t>
+      </w:r>
+    </w:p>
+    <w:p>
+      <w:pPr>
+        <w:pStyle w:val="ListParagraph"/>
+        <w:numPr>
+          <w:ilvl w:val="0"/>
+          <w:numId w:val="4"/>
+        </w:numPr>
+      </w:pPr>
+      <w:r>
+        <w:t>A HTTP form for uploading a new job</w:t>
+      </w:r>
+    </w:p>
+    <w:p>
+      <w:pPr>
+        <w:pStyle w:val="ListParagraph"/>
+        <w:numPr>
+          <w:ilvl w:val="0"/>
+          <w:numId w:val="4"/>
+        </w:numPr>
+      </w:pPr>
+      <w:r>
+        <w:t>View of the jobs in the queue and completed jobs</w:t>
+      </w:r>
+    </w:p>
+    <w:p>
+      <w:pPr>
+        <w:pStyle w:val="ListParagraph"/>
+        <w:numPr>
+          <w:ilvl w:val="0"/>
+          <w:numId w:val="4"/>
+        </w:numPr>
+      </w:pPr>
+      <w:r>
+        <w:t>Status list for the worker nodes</w:t>
+      </w:r>
+    </w:p>
+    <w:p>
+      <w:pPr>
+        <w:pStyle w:val="ListParagraph"/>
+        <w:numPr>
+          <w:ilvl w:val="0"/>
+          <w:numId w:val="4"/>
+        </w:numPr>
+      </w:pPr>
+      <w:r>
+        <w:t>Controls for starting / killing the worker nodes</w:t>
+      </w:r>
+    </w:p>
+    <w:p>
+      <w:pPr>
+        <w:pStyle w:val="ListParagraph"/>
+        <w:numPr>
+          <w:ilvl w:val="0"/>
+          <w:numId w:val="4"/>
+        </w:numPr>
+      </w:pPr>
+      <w:r>
+        <w:t>View of the web application log</w:t>
+      </w:r>
+    </w:p>
+    <w:p>
+      <w:pPr>
+        <w:sectPr>
+          <w:type w:val="continuous"/>
+          <w:pgSz w:w="12240" w:h="15840" w:code="1"/>
+          <w:pgMar w:top="1080" w:right="1080" w:bottom="1080" w:left="1080" w:header="720" w:footer="720" w:gutter="0"/>
+          <w:cols w:num="2" w:space="475"/>
+        </w:sectPr>
+      </w:pPr>
+    </w:p>
+    <w:p>
+      <w:pPr>
+        <w:keepNext/>
+      </w:pPr>
+      <w:r>
+        <w:lastRenderedPageBreak/>
+        <w:drawing>
+          <wp:inline distT="0" distB="0" distL="0" distR="0">
+            <wp:extent cx="6372225" cy="3357075"/>
+            <wp:effectExtent l="19050" t="0" r="0" b="0"/>
+            <wp:docPr id="5" name="Picture 1"/>
+            <wp:cNvGraphicFramePr>
+              <a:graphicFrameLocks xmlns:a="http://schemas.openxmlformats.org/drawingml/2006/main" noChangeAspect="1"/>
+            </wp:cNvGraphicFramePr>
+            <a:graphic xmlns:a="http://schemas.openxmlformats.org/drawingml/2006/main">
+              <a:graphicData uri="http://schemas.openxmlformats.org/drawingml/2006/picture">
+                <pic:pic xmlns:pic="http://schemas.openxmlformats.org/drawingml/2006/picture">
+                  <pic:nvPicPr>
+                    <pic:cNvPr id="0" name="Picture 1"/>
+                    <pic:cNvPicPr>
+                      <a:picLocks noChangeAspect="1" noChangeArrowheads="1"/>
+                    </pic:cNvPicPr>
+                  </pic:nvPicPr>
+                  <pic:blipFill>
+                    <a:blip r:embed="rId13"/>
+                    <a:srcRect/>
+                    <a:stretch>
+                      <a:fillRect/>
+                    </a:stretch>
+                  </pic:blipFill>
+                  <pic:spPr bwMode="auto">
+                    <a:xfrm>
+                      <a:off x="0" y="0"/>
+                      <a:ext cx="6374880" cy="3358474"/>
+                    </a:xfrm>
+                    <a:prstGeom prst="rect">
+                      <a:avLst/>
+                    </a:prstGeom>
+                    <a:noFill/>
+                    <a:ln w="9525">
+                      <a:noFill/>
+                      <a:miter lim="800000"/>
+                      <a:headEnd/>
+                      <a:tailEnd/>
+                    </a:ln>
+                  </pic:spPr>
+                </pic:pic>
+              </a:graphicData>
+            </a:graphic>
+          </wp:inline>
+        </w:drawing>
+      </w:r>
+    </w:p>
+    <w:p>
+      <w:pPr>
+        <w:pStyle w:val="Caption"/>
+        <w:jc w:val="left"/>
+        <w:sectPr>
+          <w:type w:val="continuous"/>
+          <w:pgSz w:w="12240" w:h="15840" w:code="1"/>
+          <w:pgMar w:top="1080" w:right="1080" w:bottom="1440" w:left="1080" w:header="720" w:footer="720" w:gutter="0"/>
+          <w:cols w:space="475"/>
+        </w:sectPr>
+      </w:pPr>
+      <w:r>
+        <w:t xml:space="preserve">Figure </w:t>
+      </w:r>
+      <w:fldSimple w:instr=" SEQ Figure \* ARABIC ">
+        <w:r>
+          <w:rPr>
+            <w:noProof/>
+          </w:rPr>
+          <w:t>2</w:t>
+        </w:r>
+      </w:fldSimple>
+      <w:r>
+        <w:t>. Master Node Web Application Interface</w:t>
+      </w:r>
+    </w:p>
+    <w:p>
+      <w:pPr>
+        <w:pStyle w:val="Heading3"/>
+      </w:pPr>
+      <w:r>
+        <w:lastRenderedPageBreak/>
+        <w:t>Configuration</w:t>
+      </w:r>
+    </w:p>
+    <w:p>
+      <w:r>
+        <w:t>All configuration is managed via an XML file on the master node that is loaded at the startup of the master node web application.  It specifies the following:</w:t>
+      </w:r>
+    </w:p>
+    <w:p>
+      <w:pPr>
+        <w:pStyle w:val="ListParagraph"/>
+        <w:numPr>
+          <w:ilvl w:val="0"/>
+          <w:numId w:val="5"/>
+        </w:numPr>
+      </w:pPr>
+      <w:r>
+        <w:t>The base directory pathname for where job data should be stored</w:t>
+      </w:r>
+    </w:p>
+    <w:p>
+      <w:pPr>
+        <w:pStyle w:val="ListParagraph"/>
+        <w:numPr>
+          <w:ilvl w:val="1"/>
+          <w:numId w:val="5"/>
+        </w:numPr>
+      </w:pPr>
+      <w:r>
+        <w:t>A network file system share that is accessible to both the master and worker nodes</w:t>
+      </w:r>
+    </w:p>
+    <w:p>
+      <w:pPr>
+        <w:pStyle w:val="ListParagraph"/>
+        <w:numPr>
+          <w:ilvl w:val="0"/>
+          <w:numId w:val="5"/>
+        </w:numPr>
+      </w:pPr>
+      <w:r>
+        <w:t>The hostnames and port addresses for the worker nodes</w:t>
+      </w:r>
+    </w:p>
+    <w:p>
+      <w:pPr>
+        <w:pStyle w:val="ListParagraph"/>
+        <w:numPr>
+          <w:ilvl w:val="0"/>
+          <w:numId w:val="5"/>
+        </w:numPr>
+      </w:pPr>
+      <w:r>
+        <w:t>The directory to the rainbow table for local use</w:t>
+      </w:r>
+    </w:p>
+    <w:p>
+      <w:pPr>
+        <w:pStyle w:val="ListParagraph"/>
+        <w:numPr>
+          <w:ilvl w:val="0"/>
+          <w:numId w:val="5"/>
+        </w:numPr>
+      </w:pPr>
+      <w:r>
+        <w:t>Command templates for starting the worker nodes</w:t>
+      </w:r>
+    </w:p>
+    <w:p>
+      <w:pPr>
+        <w:pStyle w:val="ListParagraph"/>
+        <w:numPr>
+          <w:ilvl w:val="0"/>
+          <w:numId w:val="5"/>
+        </w:numPr>
+      </w:pPr>
+      <w:r>
+        <w:t>Command for killing worker nodes</w:t>
+      </w:r>
+    </w:p>
+    <w:p>
+      <w:pPr>
+        <w:pStyle w:val="ListParagraph"/>
+        <w:numPr>
+          <w:ilvl w:val="0"/>
+          <w:numId w:val="5"/>
+        </w:numPr>
+      </w:pPr>
+      <w:r>
+        <w:t>SSH credentials for accessing worker nodes</w:t>
+      </w:r>
+    </w:p>
+    <w:p>
+      <w:r>
+        <w:t>The template approach for the start command for worker nodes allows for the master to fill in necessary details such as directory paths and rainbow table offsets when starting a worker node.  Details will be discussed in the section on worker nodes.</w:t>
+      </w:r>
+    </w:p>
+    <w:p>
+      <w:pPr>
+        <w:pStyle w:val="Heading3"/>
+      </w:pPr>
+      <w:r>
+        <w:t>Job Submission</w:t>
+      </w:r>
+    </w:p>
+    <w:p>
+      <w:r>
+        <w:t xml:space="preserve">The web site itself is protected with a username and password along with HTTPS encryption.  When a user submits a job via the interface the username as reported by the </w:t>
+      </w:r>
+      <w:r>
+        <w:t>web server container (Apache Tomcat) will be used for the name of the job owner and as part of the job id.</w:t>
+      </w:r>
+    </w:p>
+    <w:p>
+      <w:r>
+        <w:t>The user simply uploads a wireless network data capture and specifies the SSID of the desired network (a data capture could have more than one network in it so this must be specified).  The upload and job submission could also be accomplished through automated means of a script by using the standard HTTP protocol as well.</w:t>
+      </w:r>
+    </w:p>
+    <w:p>
+      <w:r>
+        <w:t>The master node web application receives the request, generates</w:t>
+      </w:r>
+      <w:r>
+        <w:t xml:space="preserve"> a unique job id for it, creates the necessary directories on the network file system, and </w:t>
+      </w:r>
+      <w:r>
+        <w:t>adds the job to the queue.</w:t>
+      </w:r>
+    </w:p>
+    <w:p>
+      <w:pPr>
+        <w:pStyle w:val="Heading3"/>
+      </w:pPr>
+      <w:r>
+        <w:lastRenderedPageBreak/>
+        <w:t>Job Queue</w:t>
+      </w:r>
+    </w:p>
+    <w:p>
+      <w:r>
+        <w:t>The queue is served in first-in first-out order and a history of all jobs is retained until the master node web application is restarted.</w:t>
+      </w:r>
+    </w:p>
+    <w:p>
+      <w:r>
+        <w:t>A job will not be started until all workers report that they are in a ready state and not currently busy with another job.  Jobs are run one at a time.</w:t>
+      </w:r>
+    </w:p>
+    <w:p>
+      <w:r>
+        <w:t>Information such as the start and end time along with the solution found if any is listed in the interface.</w:t>
+      </w:r>
+      <w:r>
+        <w:t xml:space="preserve">  All users can view any job in the queue.</w:t>
+      </w:r>
+    </w:p>
+    <w:p>
+      <w:r>
+        <w:t>When the master it told that one worker has found the solution it will send a kill job signal to all other workers informing them to stop in case they haven’t yet.</w:t>
+      </w:r>
+    </w:p>
+    <w:p>
+      <w:pPr>
+        <w:pStyle w:val="Heading3"/>
+      </w:pPr>
+      <w:r>
+        <w:t>System Status</w:t>
+      </w:r>
+    </w:p>
+    <w:p>
+      <w:r>
+        <w:t>The master periodically queries each worker to get their current state.  The list of workers and their state is listed to the user.  Details on the various state types is listed in the Worker Node section later.</w:t>
+      </w:r>
+    </w:p>
+    <w:p>
+      <w:pPr>
+        <w:pStyle w:val="Heading3"/>
+      </w:pPr>
+      <w:r>
+        <w:t>Start / Kill Worker Nodes</w:t>
+      </w:r>
+    </w:p>
+    <w:p>
+      <w:r>
+        <w:t>The master web application is responsible for initially starting each worker node and also provides a mechanism to terminate them all.  A worker node is only started once before any jobs in the queue are processed.  Each job that starts does not retrigger the start of a worker node.  The master uses an ssh connection to remotely connect to the worker node specified by the configuration and issues a command to start the worker.  The executable is accessible via a network file system share and an appropriate pathname is used in the command to this binary executable file.</w:t>
+      </w:r>
+    </w:p>
+    <w:p>
+      <w:r>
+        <w:t>Before starting all the workers the master also verifies that the rainbow table SSID’s are all consistent (the same size).  It also calculates the byte offsets that each different worker node will use when they are to load their portion of the rainbow table.</w:t>
+      </w:r>
+    </w:p>
+    <w:p>
+      <w:pPr>
+        <w:pStyle w:val="Heading2"/>
+      </w:pPr>
+      <w:r>
+        <w:lastRenderedPageBreak/>
+        <w:t>Worker Node</w:t>
+      </w:r>
+    </w:p>
+    <w:p>
+      <w:r>
+        <w:t xml:space="preserve">The worker node is a modified C program based on code by Joshua Wright’s coWPAtty.  It has been modified to act as a type of service that listens on a TCP socket for instructions or status queries from the master node.  </w:t>
+      </w:r>
+      <w:r>
+        <w:t>The communication specifics will be discussed in the “Master to Worker Node Communication” section later.</w:t>
+      </w:r>
+    </w:p>
+    <w:p>
+      <w:pPr>
+        <w:pStyle w:val="Heading3"/>
+      </w:pPr>
+      <w:r>
+        <w:t>Worker States</w:t>
+      </w:r>
+    </w:p>
+    <w:p>
+      <w:r>
+        <w:t>A worker node may be in any of the following states which are reported to the master node:</w:t>
+      </w:r>
+    </w:p>
+    <w:p>
+      <w:pPr>
+        <w:pStyle w:val="ListParagraph"/>
+        <w:numPr>
+          <w:ilvl w:val="0"/>
+          <w:numId w:val="6"/>
+        </w:numPr>
+      </w:pPr>
+      <w:r>
+        <w:t>NOT LOADED – the worker is not accepting TCP connections.  It may not be running at all or it may still be busy loading the rainbow table into memory.</w:t>
+      </w:r>
+    </w:p>
+    <w:p>
+      <w:pPr>
+        <w:pStyle w:val="ListParagraph"/>
+        <w:numPr>
+          <w:ilvl w:val="0"/>
+          <w:numId w:val="6"/>
+        </w:numPr>
+      </w:pPr>
+      <w:r>
+        <w:t>LOADED – the worker is ready to accept TCP connections, has loaded the rainbow table, and has not yet run any jobs.</w:t>
+      </w:r>
+    </w:p>
+    <w:p>
+      <w:pPr>
+        <w:pStyle w:val="ListParagraph"/>
+        <w:numPr>
+          <w:ilvl w:val="0"/>
+          <w:numId w:val="6"/>
+        </w:numPr>
+      </w:pPr>
+      <w:r>
+        <w:t>RUNNING – the worker is currently busy running a job.  It will refuse to run any additional jobs and return an error if asked to do so.</w:t>
+      </w:r>
+    </w:p>
+    <w:p>
+      <w:pPr>
+        <w:pStyle w:val="ListParagraph"/>
+        <w:numPr>
+          <w:ilvl w:val="0"/>
+          <w:numId w:val="6"/>
+        </w:numPr>
+      </w:pPr>
+      <w:r>
+        <w:t>FINISHED – the worker has finished a job and is ready for the next.</w:t>
+      </w:r>
+    </w:p>
+    <w:p>
+      <w:pPr>
+        <w:pStyle w:val="ListParagraph"/>
+        <w:numPr>
+          <w:ilvl w:val="0"/>
+          <w:numId w:val="6"/>
+        </w:numPr>
+      </w:pPr>
+      <w:r>
+        <w:t>ERROR – the worker has encountered an error and can no longer run any jobs.  It must be restarted.</w:t>
+      </w:r>
+    </w:p>
+    <w:p>
+      <w:pPr>
+        <w:pStyle w:val="Heading3"/>
+      </w:pPr>
+      <w:r>
+        <w:t>Rainbow Table</w:t>
+      </w:r>
+    </w:p>
+    <w:p>
+      <w:r>
+        <w:t>The master node web application will provide via command line arguments to each worker node the relative offsets each should use for the beginning and end of the rainbow table data.  In addition a command line option of where to find the rainbow table files is provided.  A portion of each network SSID from the rainbow table file is loaded in an even distribution across all workers.  This allows them to divide up the work of searching the rainbow table to reduce the time a lookup takes.  In addition the entire rainbow table portion is loaded into memory so that performance is not bottlenecked by the disk.</w:t>
+      </w:r>
+    </w:p>
+    <w:p>
+      <w:pPr>
+        <w:pStyle w:val="Heading2"/>
+      </w:pPr>
+      <w:r>
+        <w:t>Master to Worker Node Communication</w:t>
+      </w:r>
+    </w:p>
+    <w:p>
+      <w:r>
+        <w:t>Other than the SSH remote commands used by the master to start each worker node there is also a proprietary protocol we developed for communication between the master node web application and the worker nodes.</w:t>
+      </w:r>
+      <w:r>
+        <w:t xml:space="preserve">  This is accomplished through an unsecured TCP socket communication between the master and worker nodes.</w:t>
+      </w:r>
+    </w:p>
+    <w:p>
+      <w:r>
+        <w:t xml:space="preserve"> The worker nodes listen on a configured port for connections from the master and never communicate to each other.  The master connects as a client to the listening worker node server socket and sends a request.  The worker node will then reply with the appropriate response.  To signal the end of request data the master node also does a TCP half-close on the socket which signals an end-of-file marker for the worker node when it is reading data.  When the worker node has finished sending its response it closes the TCP socket.  A new connection must be made each time by the master for any subsequent requests.</w:t>
+      </w:r>
+    </w:p>
+    <w:p>
+      <w:r>
+        <w:t>The request/response packets themselves are simple plain ASCII messages.  Since all binary data like the wireless capture file is stored on an NFS share for common shared access no binary data has to be transmitted.</w:t>
+      </w:r>
+    </w:p>
+    <w:p>
+      <w:r>
+        <w:t xml:space="preserve">The packet itself consists of multiple field values that are always null terminated in the actual value as well as separated with the special control character “ASCII </w:t>
+      </w:r>
+      <w:r>
+        <w:t>Unit Separator</w:t>
+      </w:r>
+      <w:r>
+        <w:t xml:space="preserve">” (decimal code 31).  In addition at the very end of the packet is a terminator “ASCII </w:t>
+      </w:r>
+      <w:r>
+        <w:t>End of Transmission</w:t>
+      </w:r>
+      <w:r>
+        <w:t>” (decimal code 4).</w:t>
+      </w:r>
+    </w:p>
+    <w:p>
+      <w:r>
+        <w:lastRenderedPageBreak/>
+        <w:t>If a packet is corrupt or invalid (ex: missing a special control character) then the receiver of the packet must raise an error.  In the case of the worker receiving an invalid packet from the master it can send back a special ERROR packet response assuming the TCP connection is still valid.</w:t>
+      </w:r>
+    </w:p>
+    <w:p>
+      <w:r>
+        <w:t>An overview of the different packet reques</w:t>
+      </w:r>
+      <w:r>
+        <w:t>ts and responses is given below.  Note that \31 or \4 are decimal values</w:t>
+      </w:r>
+      <w:r>
+        <w:t xml:space="preserve"> for single characters</w:t>
+      </w:r>
+      <w:r>
+        <w:t xml:space="preserve"> and that there are no line breaks in a packet:</w:t>
+      </w:r>
+    </w:p>
+    <w:p>
+      <w:pPr>
+        <w:pStyle w:val="Heading3"/>
+      </w:pPr>
+      <w:r>
+        <w:t>Start Job</w:t>
+      </w:r>
+    </w:p>
+    <w:p>
+      <w:pPr>
+        <w:jc w:val="left"/>
+      </w:pPr>
+      <w:r>
+        <w:rPr>
+          <w:b/>
+        </w:rPr>
+        <w:t>START</w:t>
+      </w:r>
+      <w:r>
+        <w:t>\0\31</w:t>
+      </w:r>
+      <w:r>
+        <w:rPr>
+          <w:b/>
+        </w:rPr>
+        <w:t>jobid</w:t>
+      </w:r>
+      <w:r>
+        <w:t>\0\31</w:t>
+      </w:r>
+      <w:r>
+        <w:rPr>
+          <w:b/>
+        </w:rPr>
+        <w:t>/path/to/wifi.pcap</w:t>
+      </w:r>
+      <w:r>
+        <w:t>\0\31</w:t>
+      </w:r>
+      <w:r>
+        <w:rPr>
+          <w:b/>
+        </w:rPr>
+        <w:t>/path/</w:t>
+      </w:r>
+      <w:r>
+        <w:rPr>
+          <w:b/>
+        </w:rPr>
+        <w:t xml:space="preserve"> </w:t>
+      </w:r>
+      <w:r>
+        <w:rPr>
+          <w:b/>
+        </w:rPr>
+        <w:t>output/</w:t>
+      </w:r>
+      <w:r>
+        <w:t>\0\31</w:t>
+      </w:r>
+      <w:r>
+        <w:rPr>
+          <w:b/>
+        </w:rPr>
+        <w:t>SSID</w:t>
+      </w:r>
+      <w:r>
+        <w:t>\0\31\4</w:t>
+      </w:r>
+    </w:p>
+    <w:p>
+      <w:pPr>
+        <w:pStyle w:val="ListParagraph"/>
+        <w:numPr>
+          <w:ilvl w:val="0"/>
+          <w:numId w:val="7"/>
+        </w:numPr>
+        <w:jc w:val="left"/>
+      </w:pPr>
+      <w:r>
+        <w:t>START signals the request type</w:t>
+      </w:r>
+    </w:p>
+    <w:p>
+      <w:pPr>
+        <w:pStyle w:val="ListParagraph"/>
+        <w:numPr>
+          <w:ilvl w:val="0"/>
+          <w:numId w:val="7"/>
+        </w:numPr>
+        <w:jc w:val="left"/>
+      </w:pPr>
+      <w:r>
+        <w:t>Jobid is a uniquely generated id from the master for logging purposes</w:t>
+      </w:r>
+    </w:p>
+    <w:p>
+      <w:pPr>
+        <w:pStyle w:val="ListParagraph"/>
+        <w:numPr>
+          <w:ilvl w:val="0"/>
+          <w:numId w:val="7"/>
+        </w:numPr>
+        <w:jc w:val="left"/>
+      </w:pPr>
+      <w:r>
+        <w:t>/path/to/wifi.pcap is a variable length path that the worker can use to find the input file.  Usually on a shared network file system.</w:t>
+      </w:r>
+    </w:p>
+    <w:p>
+      <w:pPr>
+        <w:pStyle w:val="ListParagraph"/>
+        <w:numPr>
+          <w:ilvl w:val="0"/>
+          <w:numId w:val="7"/>
+        </w:numPr>
+        <w:jc w:val="left"/>
+      </w:pPr>
+      <w:r>
+        <w:t>/path/output is where the worker should write output such as a SOLUTION file when a password is found.  Usually on a shared network file system so the master can read it.</w:t>
+      </w:r>
+    </w:p>
+    <w:p>
+      <w:pPr>
+        <w:pStyle w:val="ListParagraph"/>
+        <w:numPr>
+          <w:ilvl w:val="0"/>
+          <w:numId w:val="7"/>
+        </w:numPr>
+        <w:jc w:val="left"/>
+      </w:pPr>
+      <w:r>
+        <w:t>SSID is the network wireless name</w:t>
+      </w:r>
+    </w:p>
+    <w:p>
+      <w:pPr>
+        <w:jc w:val="left"/>
+      </w:pPr>
+      <w:r>
+        <w:t>Possible responses:</w:t>
+      </w:r>
+    </w:p>
+    <w:p>
+      <w:pPr>
+        <w:pStyle w:val="ListParagraph"/>
+        <w:numPr>
+          <w:ilvl w:val="0"/>
+          <w:numId w:val="8"/>
+        </w:numPr>
+        <w:jc w:val="left"/>
+      </w:pPr>
+      <w:r>
+        <w:rPr>
+          <w:b/>
+        </w:rPr>
+        <w:t>SUCCESS_START</w:t>
+      </w:r>
+      <w:r>
+        <w:t>\0\31</w:t>
+      </w:r>
+      <w:r>
+        <w:rPr>
+          <w:b/>
+        </w:rPr>
+        <w:t>jobid</w:t>
+      </w:r>
+      <w:r>
+        <w:t>\0\31\4</w:t>
+      </w:r>
+    </w:p>
+    <w:p>
+      <w:pPr>
+        <w:pStyle w:val="ListParagraph"/>
+        <w:numPr>
+          <w:ilvl w:val="0"/>
+          <w:numId w:val="8"/>
+        </w:numPr>
+        <w:jc w:val="left"/>
+        <w:rPr>
+          <w:rStyle w:val="apple-style-span"/>
+        </w:rPr>
+      </w:pPr>
+      <w:r>
+        <w:rPr>
+          <w:rStyle w:val="apple-style-span"/>
+          <w:rFonts w:ascii="Arial" w:hAnsi="Arial" w:cs="Arial"/>
+          <w:b/>
+          <w:color w:val="000000"/>
+          <w:sz w:val="20"/>
+        </w:rPr>
+        <w:t>ERROR</w:t>
+      </w:r>
+      <w:r>
+        <w:rPr>
+          <w:rStyle w:val="apple-style-span"/>
+          <w:rFonts w:ascii="Arial" w:hAnsi="Arial" w:cs="Arial"/>
+          <w:color w:val="000000"/>
+          <w:sz w:val="20"/>
+        </w:rPr>
+        <w:t>\0\31</w:t>
+      </w:r>
+      <w:r>
+        <w:rPr>
+          <w:rStyle w:val="apple-style-span"/>
+          <w:rFonts w:ascii="Arial" w:hAnsi="Arial" w:cs="Arial"/>
+          <w:b/>
+          <w:color w:val="000000"/>
+          <w:sz w:val="20"/>
+        </w:rPr>
+        <w:t>Msg why like node busy</w:t>
+      </w:r>
+      <w:r>
+        <w:rPr>
+          <w:rStyle w:val="apple-style-span"/>
+          <w:rFonts w:ascii="Arial" w:hAnsi="Arial" w:cs="Arial"/>
+          <w:color w:val="000000"/>
+          <w:sz w:val="20"/>
+        </w:rPr>
+        <w:t>\0\31\4</w:t>
+      </w:r>
+    </w:p>
+    <w:p>
+      <w:pPr>
+        <w:pStyle w:val="Heading3"/>
+      </w:pPr>
+      <w:r>
+        <w:t>Worker Status Query</w:t>
+      </w:r>
+    </w:p>
+    <w:p>
+      <w:pPr>
+        <w:jc w:val="left"/>
+      </w:pPr>
+      <w:r>
+        <w:rPr>
+          <w:b/>
+        </w:rPr>
+        <w:t>STATUS</w:t>
+      </w:r>
+      <w:r>
+        <w:t>\0\31\4</w:t>
+      </w:r>
+    </w:p>
+    <w:p>
+      <w:pPr>
+        <w:jc w:val="left"/>
+      </w:pPr>
+      <w:r>
+        <w:t>Possible responses:</w:t>
+      </w:r>
+    </w:p>
+    <w:p>
+      <w:pPr>
+        <w:pStyle w:val="ListParagraph"/>
+        <w:numPr>
+          <w:ilvl w:val="0"/>
+          <w:numId w:val="9"/>
+        </w:numPr>
+        <w:jc w:val="left"/>
+      </w:pPr>
+      <w:r>
+        <w:rPr>
+          <w:b/>
+        </w:rPr>
+        <w:t>STATUS</w:t>
+      </w:r>
+      <w:r>
+        <w:t>\0\</w:t>
+      </w:r>
+      <w:r>
+        <w:t>31</w:t>
+      </w:r>
+      <w:r>
+        <w:rPr>
+          <w:b/>
+        </w:rPr>
+        <w:t>LOADED</w:t>
+      </w:r>
+      <w:r>
+        <w:t>\0\31\4</w:t>
+      </w:r>
+    </w:p>
+    <w:p>
+      <w:pPr>
+        <w:pStyle w:val="ListParagraph"/>
+        <w:numPr>
+          <w:ilvl w:val="1"/>
+          <w:numId w:val="9"/>
+        </w:numPr>
+        <w:jc w:val="left"/>
+      </w:pPr>
+      <w:r>
+        <w:t>J</w:t>
+      </w:r>
+      <w:r>
+        <w:t>ust started up and have already loaded rainbow tab</w:t>
+      </w:r>
+      <w:r>
+        <w:t>le into memory</w:t>
+      </w:r>
+    </w:p>
+    <w:p>
+      <w:pPr>
+        <w:pStyle w:val="ListParagraph"/>
+        <w:numPr>
+          <w:ilvl w:val="0"/>
+          <w:numId w:val="9"/>
+        </w:numPr>
+        <w:jc w:val="left"/>
+      </w:pPr>
+      <w:r>
+        <w:rPr>
+          <w:b/>
+        </w:rPr>
+        <w:t>STATUS</w:t>
+      </w:r>
+      <w:r>
+        <w:t>\0\31</w:t>
+      </w:r>
+      <w:r>
+        <w:rPr>
+          <w:b/>
+        </w:rPr>
+        <w:t>RUNNING</w:t>
+      </w:r>
+      <w:r>
+        <w:t>\0\31</w:t>
+      </w:r>
+      <w:r>
+        <w:rPr>
+          <w:b/>
+        </w:rPr>
+        <w:t>jobid</w:t>
+      </w:r>
+      <w:r>
+        <w:t>\0\31\4</w:t>
+      </w:r>
+    </w:p>
+    <w:p>
+      <w:pPr>
+        <w:pStyle w:val="ListParagraph"/>
+        <w:numPr>
+          <w:ilvl w:val="1"/>
+          <w:numId w:val="9"/>
+        </w:numPr>
+        <w:jc w:val="left"/>
+      </w:pPr>
+      <w:r>
+        <w:t>C</w:t>
+      </w:r>
+      <w:r>
+        <w:t>urren</w:t>
+      </w:r>
+      <w:r>
+        <w:t>tly running job with given id</w:t>
+      </w:r>
+    </w:p>
+    <w:p>
+      <w:pPr>
+        <w:pStyle w:val="ListParagraph"/>
+        <w:numPr>
+          <w:ilvl w:val="0"/>
+          <w:numId w:val="9"/>
+        </w:numPr>
+        <w:jc w:val="left"/>
+      </w:pPr>
+      <w:r>
+        <w:rPr>
+          <w:b/>
+        </w:rPr>
+        <w:t>STATUS</w:t>
+      </w:r>
+      <w:r>
+        <w:t>\0\31</w:t>
+      </w:r>
+      <w:r>
+        <w:rPr>
+          <w:b/>
+        </w:rPr>
+        <w:t>FINISHED</w:t>
+      </w:r>
+      <w:r>
+        <w:t>\0\31</w:t>
+      </w:r>
+      <w:r>
+        <w:rPr>
+          <w:b/>
+        </w:rPr>
+        <w:t>jobid</w:t>
+      </w:r>
+      <w:r>
+        <w:t>0\31\4</w:t>
+      </w:r>
+    </w:p>
+    <w:p>
+      <w:pPr>
+        <w:pStyle w:val="ListParagraph"/>
+        <w:numPr>
+          <w:ilvl w:val="1"/>
+          <w:numId w:val="9"/>
+        </w:numPr>
+        <w:jc w:val="left"/>
+      </w:pPr>
+      <w:r>
+        <w:t>L</w:t>
+      </w:r>
+      <w:r>
+        <w:t>ast job finished was jobid</w:t>
+      </w:r>
+    </w:p>
+    <w:p>
+      <w:pPr>
+        <w:pStyle w:val="ListParagraph"/>
+        <w:numPr>
+          <w:ilvl w:val="1"/>
+          <w:numId w:val="9"/>
+        </w:numPr>
+        <w:jc w:val="left"/>
+      </w:pPr>
+      <w:r>
+        <w:t>R</w:t>
+      </w:r>
+      <w:r>
+        <w:t>eady for next query</w:t>
+      </w:r>
+    </w:p>
+    <w:p>
+      <w:pPr>
+        <w:pStyle w:val="ListParagraph"/>
+        <w:numPr>
+          <w:ilvl w:val="1"/>
+          <w:numId w:val="9"/>
+        </w:numPr>
+        <w:jc w:val="left"/>
+      </w:pPr>
+      <w:r>
+        <w:t>Only remembers most recent job</w:t>
+      </w:r>
+    </w:p>
+    <w:p>
+      <w:pPr>
+        <w:pStyle w:val="ListParagraph"/>
+        <w:numPr>
+          <w:ilvl w:val="0"/>
+          <w:numId w:val="9"/>
+        </w:numPr>
+        <w:jc w:val="left"/>
+      </w:pPr>
+      <w:r>
+        <w:rPr>
+          <w:b/>
+        </w:rPr>
+        <w:t>STATUS</w:t>
+      </w:r>
+      <w:r>
+        <w:t>\0\31</w:t>
+      </w:r>
+      <w:r>
+        <w:rPr>
+          <w:b/>
+        </w:rPr>
+        <w:t>KILLED</w:t>
+      </w:r>
+      <w:r>
+        <w:t>\0\31</w:t>
+      </w:r>
+      <w:r>
+        <w:rPr>
+          <w:b/>
+        </w:rPr>
+        <w:t>jobid</w:t>
+      </w:r>
+      <w:r>
+        <w:t>\0\31\4</w:t>
+      </w:r>
+    </w:p>
+    <w:p>
+      <w:pPr>
+        <w:pStyle w:val="ListParagraph"/>
+        <w:numPr>
+          <w:ilvl w:val="1"/>
+          <w:numId w:val="9"/>
+        </w:numPr>
+        <w:jc w:val="left"/>
+      </w:pPr>
+      <w:r>
+        <w:t xml:space="preserve"> Job wa</w:t>
+      </w:r>
+      <w:r>
+        <w:t>s killed before it could finish</w:t>
+      </w:r>
+    </w:p>
+    <w:p>
+      <w:pPr>
+        <w:pStyle w:val="ListParagraph"/>
+        <w:numPr>
+          <w:ilvl w:val="1"/>
+          <w:numId w:val="9"/>
+        </w:numPr>
+        <w:jc w:val="left"/>
+      </w:pPr>
+      <w:r>
+        <w:t>Ready for next query</w:t>
+      </w:r>
+    </w:p>
+    <w:p>
+      <w:pPr>
+        <w:pStyle w:val="ListParagraph"/>
+        <w:numPr>
+          <w:ilvl w:val="1"/>
+          <w:numId w:val="9"/>
+        </w:numPr>
+        <w:jc w:val="left"/>
+      </w:pPr>
+      <w:r>
+        <w:t>Only remembers most recent job</w:t>
+      </w:r>
+    </w:p>
+    <w:p>
+      <w:pPr>
+        <w:pStyle w:val="ListParagraph"/>
+        <w:numPr>
+          <w:ilvl w:val="0"/>
+          <w:numId w:val="9"/>
+        </w:numPr>
+        <w:jc w:val="left"/>
+        <w:rPr>
+          <w:b/>
+        </w:rPr>
+      </w:pPr>
+      <w:r>
+        <w:rPr>
+          <w:b/>
+        </w:rPr>
+        <w:t>ERROR</w:t>
+      </w:r>
+      <w:r>
+        <w:t>\0\31</w:t>
+      </w:r>
+      <w:r>
+        <w:rPr>
+          <w:b/>
+        </w:rPr>
+        <w:t>msg</w:t>
+      </w:r>
+      <w:r>
+        <w:t>\0\31\4</w:t>
+      </w:r>
+    </w:p>
+    <w:p>
+      <w:pPr>
+        <w:pStyle w:val="ListParagraph"/>
+        <w:numPr>
+          <w:ilvl w:val="1"/>
+          <w:numId w:val="9"/>
+        </w:numPr>
+        <w:jc w:val="left"/>
+        <w:rPr>
+          <w:b/>
+        </w:rPr>
+      </w:pPr>
+      <w:r>
+        <w:t>Worker is in unusable state</w:t>
+      </w:r>
+    </w:p>
+    <w:p>
+      <w:pPr>
+        <w:pStyle w:val="Heading3"/>
+      </w:pPr>
+      <w:r>
+        <w:t>Killing Job</w:t>
+      </w:r>
+    </w:p>
+    <w:p>
+      <w:r>
+        <w:rPr>
+          <w:b/>
+        </w:rPr>
+        <w:t>KILLJOB</w:t>
+      </w:r>
+      <w:r>
+        <w:t>\0\31</w:t>
+      </w:r>
+      <w:r>
+        <w:rPr>
+          <w:b/>
+        </w:rPr>
+        <w:t>jobid</w:t>
+      </w:r>
+      <w:r>
+        <w:t>\0\31\4</w:t>
+      </w:r>
+    </w:p>
+    <w:p>
+      <w:r>
+        <w:t>Possible responses:</w:t>
+      </w:r>
+    </w:p>
+    <w:p>
+      <w:pPr>
+        <w:pStyle w:val="ListParagraph"/>
+        <w:numPr>
+          <w:ilvl w:val="0"/>
+          <w:numId w:val="10"/>
+        </w:numPr>
+      </w:pPr>
+      <w:r>
+        <w:rPr>
+          <w:b/>
+        </w:rPr>
+        <w:t>STATUS</w:t>
+      </w:r>
+      <w:r>
+        <w:t>\0\31</w:t>
+      </w:r>
+      <w:r>
+        <w:rPr>
+          <w:b/>
+        </w:rPr>
+        <w:t>KILLED</w:t>
+      </w:r>
+      <w:r>
+        <w:t>\0\31</w:t>
+      </w:r>
+      <w:r>
+        <w:rPr>
+          <w:b/>
+        </w:rPr>
+        <w:t>jobid</w:t>
+      </w:r>
+      <w:r>
+        <w:t>\0\31\4</w:t>
+      </w:r>
+    </w:p>
+    <w:p>
+      <w:pPr>
+        <w:pStyle w:val="ListParagraph"/>
+        <w:numPr>
+          <w:ilvl w:val="0"/>
+          <w:numId w:val="10"/>
+        </w:numPr>
+        <w:jc w:val="left"/>
+        <w:rPr>
+          <w:b/>
+        </w:rPr>
+      </w:pPr>
+      <w:r>
+        <w:rPr>
+          <w:b/>
+        </w:rPr>
+        <w:t>ERROR</w:t>
+      </w:r>
+      <w:r>
+        <w:t>\0\31</w:t>
+      </w:r>
+      <w:r>
+        <w:rPr>
+          <w:b/>
+        </w:rPr>
+        <w:t>No job with jobid</w:t>
+      </w:r>
+      <w:r>
+        <w:t>\0\31\4</w:t>
       </w:r>
     </w:p>
     <w:p>
@@ -1059,52 +2371,298 @@
         <w:spacing w:before="120"/>
       </w:pPr>
       <w:r>
-        <w:t>Master Node</w:t>
-      </w:r>
-    </w:p>
-    <w:p>
-      <w:pPr>
-        <w:pStyle w:val="Heading3"/>
-      </w:pPr>
-      <w:r>
-        <w:t>Network File System</w:t>
-      </w:r>
-    </w:p>
-    <w:p>
-      <w:r>
-        <w:t>In order to be able to share input data (the wireless capture file) with the worker nodes a networked file system was setup with common access between all worker nodes and the master node.  This choice was made because it was a simpler configuration versus having the master transmit a copy over TCP to each worker node and have them store a temporary copy on their local disks.  The master node was used to host the network file system, but a separate device could have been used as well</w:t>
-      </w:r>
-    </w:p>
-    <w:p>
-      <w:r>
-        <w:t>When the user uploads a job request to the master it stores the uploaded capture file to a newly created folder on the network file system.  The folder is given a name that matches the newly generated job id.  This folder is visible to the worker nodes and will be used by them to later read the wireless capture file and also for storing the output results.</w:t>
-      </w:r>
-    </w:p>
-    <w:p>
-      <w:r>
-        <w:t>Common binaries for all the workers such as the actual worker binary executable is stored here as well.  This allows for updated code to be published in one place and be applied to all workers at once.  A simple restart of the worker process on each worker node will then load the new updates to any code.</w:t>
-      </w:r>
-    </w:p>
-    <w:p>
-      <w:r>
-        <w:t>The large rainbow table data however is not stored on the network file system but instead a read-only copy exists on each node on local disks.  Because gigabytes of data must be read</w:t>
-      </w:r>
-      <w:r>
-        <w:t xml:space="preserve"> from the rainbow table by each node at startup into memory having copies on local disk allow for shorter startup times since disk contention and network congestion are avoided.</w:t>
-      </w:r>
-      <w:r>
-        <w:t xml:space="preserve">  While this would add some burden to adding updates to the rainbow table this isn’t done frequently and just requires more time to copy any new data to each node’s local disk.  In addition our project doesn’t generate new rainbow tables so no updates were really necessary.</w:t>
-      </w:r>
-    </w:p>
-    <w:p/>
+        <w:t>Typical Job Workflow</w:t>
+      </w:r>
+    </w:p>
+    <w:p>
+      <w:r>
+        <w:t>After all workers have been started and have the rainbow table loaded a typical job workflow (assuming no errors)</w:t>
+      </w:r>
+      <w:r>
+        <w:t xml:space="preserve"> goes as follows:</w:t>
+      </w:r>
+    </w:p>
+    <w:p>
+      <w:pPr>
+        <w:pStyle w:val="ListParagraph"/>
+        <w:numPr>
+          <w:ilvl w:val="0"/>
+          <w:numId w:val="11"/>
+        </w:numPr>
+      </w:pPr>
+      <w:r>
+        <w:t>User captures wireless data on their machine.  They must capture handshake IV’s in order to have usable data.</w:t>
+      </w:r>
+    </w:p>
+    <w:p>
+      <w:pPr>
+        <w:pStyle w:val="ListParagraph"/>
+        <w:numPr>
+          <w:ilvl w:val="0"/>
+          <w:numId w:val="11"/>
+        </w:numPr>
+      </w:pPr>
+      <w:r>
+        <w:t>User uploads the capture file along with the network SSID to the master node web application.</w:t>
+      </w:r>
+    </w:p>
+    <w:p>
+      <w:pPr>
+        <w:pStyle w:val="ListParagraph"/>
+        <w:numPr>
+          <w:ilvl w:val="0"/>
+          <w:numId w:val="11"/>
+        </w:numPr>
+      </w:pPr>
+      <w:r>
+        <w:lastRenderedPageBreak/>
+        <w:t>The user request is assigned a job id and added to the queue.</w:t>
+      </w:r>
+    </w:p>
+    <w:p>
+      <w:pPr>
+        <w:pStyle w:val="ListParagraph"/>
+        <w:numPr>
+          <w:ilvl w:val="0"/>
+          <w:numId w:val="11"/>
+        </w:numPr>
+      </w:pPr>
+      <w:r>
+        <w:t>Once any of the previous jobs have finished a thread in the master node web application picks up the user submitted job.</w:t>
+      </w:r>
+    </w:p>
+    <w:p>
+      <w:pPr>
+        <w:pStyle w:val="ListParagraph"/>
+        <w:numPr>
+          <w:ilvl w:val="0"/>
+          <w:numId w:val="11"/>
+        </w:numPr>
+      </w:pPr>
+      <w:r>
+        <w:t>The master checks the current status of all the workers to ensure they are in a usable state.</w:t>
+      </w:r>
+    </w:p>
+    <w:p>
+      <w:pPr>
+        <w:pStyle w:val="ListParagraph"/>
+        <w:numPr>
+          <w:ilvl w:val="0"/>
+          <w:numId w:val="11"/>
+        </w:numPr>
+      </w:pPr>
+      <w:r>
+        <w:t>The master sends a START request to all the worker nodes with the job input locations and desired output folder.</w:t>
+      </w:r>
+    </w:p>
+    <w:p>
+      <w:pPr>
+        <w:pStyle w:val="ListParagraph"/>
+        <w:numPr>
+          <w:ilvl w:val="0"/>
+          <w:numId w:val="11"/>
+        </w:numPr>
+      </w:pPr>
+      <w:r>
+        <w:t>Each worker accepts the request and begins a lookup in the appropriate part of the rainbow table.</w:t>
+      </w:r>
+    </w:p>
+    <w:p>
+      <w:pPr>
+        <w:pStyle w:val="ListParagraph"/>
+        <w:numPr>
+          <w:ilvl w:val="0"/>
+          <w:numId w:val="11"/>
+        </w:numPr>
+      </w:pPr>
+      <w:r>
+        <w:t>The master queries the status of the workers every few seconds and shows the job as running in the web interface.</w:t>
+      </w:r>
+    </w:p>
+    <w:p>
+      <w:pPr>
+        <w:pStyle w:val="ListParagraph"/>
+        <w:numPr>
+          <w:ilvl w:val="0"/>
+          <w:numId w:val="11"/>
+        </w:numPr>
+      </w:pPr>
+      <w:r>
+        <w:t>Two things can happen</w:t>
+      </w:r>
+    </w:p>
+    <w:p>
+      <w:pPr>
+        <w:pStyle w:val="ListParagraph"/>
+        <w:numPr>
+          <w:ilvl w:val="1"/>
+          <w:numId w:val="11"/>
+        </w:numPr>
+      </w:pPr>
+      <w:r>
+        <w:t>One of the workers find a solution</w:t>
+      </w:r>
+    </w:p>
+    <w:p>
+      <w:pPr>
+        <w:pStyle w:val="ListParagraph"/>
+        <w:numPr>
+          <w:ilvl w:val="1"/>
+          <w:numId w:val="11"/>
+        </w:numPr>
+      </w:pPr>
+      <w:r>
+        <w:t>None of the workers find a solution</w:t>
+      </w:r>
+    </w:p>
+    <w:p>
+      <w:pPr>
+        <w:pStyle w:val="ListParagraph"/>
+        <w:numPr>
+          <w:ilvl w:val="0"/>
+          <w:numId w:val="11"/>
+        </w:numPr>
+      </w:pPr>
+      <w:r>
+        <w:t>If one of the workers reports back to the master that it found the solution</w:t>
+      </w:r>
+    </w:p>
+    <w:p>
+      <w:pPr>
+        <w:pStyle w:val="ListParagraph"/>
+        <w:numPr>
+          <w:ilvl w:val="1"/>
+          <w:numId w:val="11"/>
+        </w:numPr>
+      </w:pPr>
+      <w:r>
+        <w:t>The master tells all the other workers to stop</w:t>
+      </w:r>
+    </w:p>
+    <w:p>
+      <w:pPr>
+        <w:pStyle w:val="ListParagraph"/>
+        <w:numPr>
+          <w:ilvl w:val="1"/>
+          <w:numId w:val="11"/>
+        </w:numPr>
+      </w:pPr>
+      <w:r>
+        <w:t>The master reads the SOLUTION file from the job output directory</w:t>
+      </w:r>
+    </w:p>
+    <w:p>
+      <w:pPr>
+        <w:pStyle w:val="ListParagraph"/>
+        <w:numPr>
+          <w:ilvl w:val="0"/>
+          <w:numId w:val="11"/>
+        </w:numPr>
+      </w:pPr>
+      <w:r>
+        <w:t>If all of the workers report back that they didn’t find the solution</w:t>
+      </w:r>
+    </w:p>
+    <w:p>
+      <w:pPr>
+        <w:pStyle w:val="ListParagraph"/>
+        <w:numPr>
+          <w:ilvl w:val="1"/>
+          <w:numId w:val="11"/>
+        </w:numPr>
+      </w:pPr>
+      <w:r>
+        <w:t>The master doesn’t have to take any action on the workers since they are all in a finished state</w:t>
+      </w:r>
+    </w:p>
+    <w:p>
+      <w:pPr>
+        <w:pStyle w:val="ListParagraph"/>
+        <w:numPr>
+          <w:ilvl w:val="0"/>
+          <w:numId w:val="11"/>
+        </w:numPr>
+      </w:pPr>
+      <w:r>
+        <w:t>Either way the master</w:t>
+      </w:r>
+    </w:p>
+    <w:p>
+      <w:pPr>
+        <w:pStyle w:val="ListParagraph"/>
+        <w:numPr>
+          <w:ilvl w:val="1"/>
+          <w:numId w:val="11"/>
+        </w:numPr>
+      </w:pPr>
+      <w:r>
+        <w:t>Records the end time for the job</w:t>
+      </w:r>
+    </w:p>
+    <w:p>
+      <w:pPr>
+        <w:pStyle w:val="ListParagraph"/>
+        <w:numPr>
+          <w:ilvl w:val="1"/>
+          <w:numId w:val="11"/>
+        </w:numPr>
+      </w:pPr>
+      <w:r>
+        <w:t>Updates the display to show the solution or NO SOLUTION”</w:t>
+      </w:r>
+    </w:p>
+    <w:p>
+      <w:pPr>
+        <w:pStyle w:val="ListParagraph"/>
+        <w:numPr>
+          <w:ilvl w:val="0"/>
+          <w:numId w:val="11"/>
+        </w:numPr>
+      </w:pPr>
+      <w:r>
+        <w:t>The master goes on to the next job in the queue or waits for more.</w:t>
+      </w:r>
+    </w:p>
     <w:p>
       <w:pPr>
         <w:pStyle w:val="Heading2"/>
         <w:spacing w:before="120"/>
       </w:pPr>
       <w:r>
-        <w:t>First Page Copyright Notice</w:t>
-      </w:r>
+        <w:t>TODO REST OF CONTENT</w:t>
+      </w:r>
+    </w:p>
+    <w:p>
+      <w:pPr>
+        <w:rPr>
+          <w:highlight w:val="yellow"/>
+        </w:rPr>
+      </w:pPr>
+      <w:r>
+        <w:rPr>
+          <w:highlight w:val="yellow"/>
+        </w:rPr>
+        <w:t xml:space="preserve">YOU MIGHT CONVERT THE TYPEICAL JOB WORKFLOW SECTION INTO A </w:t>
+      </w:r>
+      <w:r>
+        <w:rPr>
+          <w:highlight w:val="yellow"/>
+        </w:rPr>
+        <w:t>FLOWCHART DIAGRAM</w:t>
+      </w:r>
+      <w:r>
+        <w:rPr>
+          <w:highlight w:val="yellow"/>
+        </w:rPr>
+        <w:t xml:space="preserve"> INSTEAD</w:t>
+      </w:r>
+    </w:p>
+    <w:p>
+      <w:pPr>
+        <w:rPr>
+          <w:highlight w:val="yellow"/>
+        </w:rPr>
+      </w:pPr>
     </w:p>
     <w:p>
       <w:pPr>
@@ -1113,26 +2671,10 @@
         <w:ind w:firstLine="0"/>
       </w:pPr>
       <w:r>
-        <w:t>Please leave 3.81 cm (1.5") of blank text box at the bottom of the left column of the first page for the copyright notice.</w:t>
-      </w:r>
-    </w:p>
-    <w:p>
-      <w:pPr>
-        <w:pStyle w:val="Heading2"/>
-        <w:spacing w:before="120"/>
-      </w:pPr>
-      <w:r>
-        <w:t>Subsequent Pages</w:t>
-      </w:r>
-    </w:p>
-    <w:p>
-      <w:pPr>
-        <w:pStyle w:val="BodyTextIndent"/>
-        <w:spacing w:after="120"/>
-        <w:ind w:firstLine="0"/>
-      </w:pPr>
-      <w:r>
-        <w:t>For pages other than the first page, start at the top of the page, and continue in double-column format.  The two columns on the last page should be as close to equal length as possible.</w:t>
+        <w:rPr>
+          <w:highlight w:val="yellow"/>
+        </w:rPr>
+        <w:t>YOU MIGHT TALK ABOUT LACK OF FAULT TOLERANCE.  AT LEAST MASTER WILL HOLD QUEUE UNTIL ALL WORKERS ARE READY.  Todo todo</w:t>
       </w:r>
     </w:p>
     <w:p>
@@ -1439,8 +2981,14 @@
     <w:p>
       <w:pPr>
         <w:spacing w:after="120"/>
-      </w:pPr>
-      <w:r>
+        <w:rPr>
+          <w:highlight w:val="yellow"/>
+        </w:rPr>
+      </w:pPr>
+      <w:r>
+        <w:rPr>
+          <w:highlight w:val="yellow"/>
+        </w:rPr>
         <w:t>Footnotes should be Times New Roman 9-point, and justified to the full width of the column.</w:t>
       </w:r>
     </w:p>
@@ -1449,72 +2997,132 @@
         <w:spacing w:after="120"/>
       </w:pPr>
       <w:r>
+        <w:rPr>
+          <w:highlight w:val="yellow"/>
+        </w:rPr>
         <w:t xml:space="preserve">Use the </w:t>
       </w:r>
       <w:r>
+        <w:rPr>
+          <w:highlight w:val="yellow"/>
+        </w:rPr>
         <w:t xml:space="preserve">“ACM Reference format” </w:t>
       </w:r>
       <w:r>
+        <w:rPr>
+          <w:highlight w:val="yellow"/>
+        </w:rPr>
         <w:t xml:space="preserve">for references – that is, a numbered list at the end of the </w:t>
       </w:r>
       <w:smartTag w:uri="urn:schemas-microsoft-com:office:smarttags" w:element="PersonName">
         <w:r>
+          <w:rPr>
+            <w:highlight w:val="yellow"/>
+          </w:rPr>
           <w:t>art</w:t>
         </w:r>
       </w:smartTag>
       <w:r>
+        <w:rPr>
+          <w:highlight w:val="yellow"/>
+        </w:rPr>
         <w:t>icle, ordered alphabetically</w:t>
       </w:r>
       <w:r>
+        <w:rPr>
+          <w:highlight w:val="yellow"/>
+        </w:rPr>
         <w:t xml:space="preserve"> and formatted accordingly</w:t>
       </w:r>
       <w:r>
+        <w:rPr>
+          <w:highlight w:val="yellow"/>
+        </w:rPr>
         <w:t xml:space="preserve">. </w:t>
       </w:r>
       <w:r>
+        <w:rPr>
+          <w:highlight w:val="yellow"/>
+        </w:rPr>
         <w:t>See</w:t>
       </w:r>
       <w:r>
+        <w:rPr>
+          <w:highlight w:val="yellow"/>
+        </w:rPr>
         <w:t xml:space="preserve"> examples </w:t>
       </w:r>
       <w:r>
+        <w:rPr>
+          <w:highlight w:val="yellow"/>
+        </w:rPr>
         <w:t xml:space="preserve">of some typical reference types, in the new “ACM Reference format”, </w:t>
       </w:r>
       <w:r>
+        <w:rPr>
+          <w:highlight w:val="yellow"/>
+        </w:rPr>
         <w:t xml:space="preserve">at the end of this document. Within this template, use the style named </w:t>
       </w:r>
       <w:r>
         <w:rPr>
           <w:i/>
+          <w:highlight w:val="yellow"/>
         </w:rPr>
         <w:t>references</w:t>
       </w:r>
       <w:r>
+        <w:rPr>
+          <w:highlight w:val="yellow"/>
+        </w:rPr>
         <w:t xml:space="preserve"> for the text</w:t>
       </w:r>
       <w:r>
+        <w:rPr>
+          <w:highlight w:val="yellow"/>
+        </w:rPr>
         <w:t>.</w:t>
       </w:r>
       <w:r>
+        <w:rPr>
+          <w:highlight w:val="yellow"/>
+        </w:rPr>
         <w:t xml:space="preserve"> Acceptable abbreviations, for journal names, can be found here: </w:t>
       </w:r>
-      <w:hyperlink r:id="rId12" w:history="1">
+      <w:hyperlink r:id="rId14" w:history="1">
         <w:r>
           <w:rPr>
             <w:rStyle w:val="Hyperlink"/>
+            <w:highlight w:val="yellow"/>
           </w:rPr>
           <w:t>http://library.caltech.edu/reference/abbreviations/</w:t>
         </w:r>
       </w:hyperlink>
       <w:r>
-        <w:t>. Word may try to automatically ‘underline’ hotlinks in your references, the correct style is NO underlining.</w:t>
+        <w:rPr>
+          <w:highlight w:val="yellow"/>
+        </w:rPr>
+        <w:t xml:space="preserve">. </w:t>
+      </w:r>
+      <w:r>
+        <w:rPr>
+          <w:highlight w:val="yellow"/>
+        </w:rPr>
+        <w:lastRenderedPageBreak/>
+        <w:t>Word may try to automatically ‘underline’ hotlinks in your references, the correct style is NO underlining.</w:t>
       </w:r>
     </w:p>
     <w:p>
       <w:pPr>
         <w:spacing w:after="120"/>
-      </w:pPr>
-      <w:r>
+        <w:rPr>
+          <w:highlight w:val="yellow"/>
+        </w:rPr>
+      </w:pPr>
+      <w:r>
+        <w:rPr>
+          <w:highlight w:val="yellow"/>
+        </w:rPr>
         <w:t>The references are also in 9 pt., but that section (see Section 7) is ragged right. References should be published materials accessible to the public. Internal technical reports may be cited only if they are easily accessible (i.e. you can give the address to obtain the report within your citation) and may be obtained by any reader. Proprietary information may not be cited. Private communications should be acknowledged, not referenced  (e.g., “[Robertson, personal communication]”).</w:t>
       </w:r>
     </w:p>
@@ -1522,9 +3130,15 @@
       <w:pPr>
         <w:pStyle w:val="Heading2"/>
         <w:spacing w:before="120"/>
-      </w:pPr>
-      <w:r>
-        <w:t>Page Numbering, Headers and Footers</w:t>
+        <w:rPr>
+          <w:highlight w:val="yellow"/>
+        </w:rPr>
+      </w:pPr>
+      <w:r>
+        <w:rPr>
+          <w:highlight w:val="yellow"/>
+        </w:rPr>
+        <w:t>END OF FORMATTING GUIDLINES</w:t>
       </w:r>
     </w:p>
     <w:p>
@@ -1534,6 +3148,9 @@
         <w:ind w:firstLine="0"/>
       </w:pPr>
       <w:r>
+        <w:rPr>
+          <w:highlight w:val="yellow"/>
+        </w:rPr>
         <w:t>Do not include headers, footers or page numbers in your submission. These will be added when the publications are assembled.</w:t>
       </w:r>
     </w:p>
@@ -1613,12 +3230,19 @@
     </w:p>
     <w:p>
       <w:pPr>
+        <w:pStyle w:val="Heading2"/>
+      </w:pPr>
+      <w:r>
+        <w:t>TODO MORE INFO IN SUBSECITONS</w:t>
+      </w:r>
+    </w:p>
+    <w:p>
+      <w:pPr>
         <w:pStyle w:val="Heading1"/>
         <w:spacing w:before="120"/>
       </w:pPr>
       <w:r>
-        <w:lastRenderedPageBreak/>
-        <w:t>SECTIONS</w:t>
+        <w:t>ACKNOWLEDGMENTS</w:t>
       </w:r>
     </w:p>
     <w:p>
@@ -1628,129 +3252,7 @@
         <w:ind w:firstLine="0"/>
       </w:pPr>
       <w:r>
-        <w:rPr>
-          <w:noProof/>
-          <w:sz w:val="20"/>
-        </w:rPr>
-        <w:pict>
-          <v:group id="_x0000_s1030" style="position:absolute;left:0;text-align:left;margin-left:265.05pt;margin-top:-410.55pt;width:243pt;height:2in;z-index:251657728" coordorigin="6381,1444" coordsize="4860,2880">
-            <v:shapetype id="_x0000_t75" coordsize="21600,21600" o:spt="75" o:preferrelative="t" path="m@4@5l@4@11@9@11@9@5xe" filled="f" stroked="f">
-              <v:stroke joinstyle="miter"/>
-              <v:formulas>
-                <v:f eqn="if lineDrawn pixelLineWidth 0"/>
-                <v:f eqn="sum @0 1 0"/>
-                <v:f eqn="sum 0 0 @1"/>
-                <v:f eqn="prod @2 1 2"/>
-                <v:f eqn="prod @3 21600 pixelWidth"/>
-                <v:f eqn="prod @3 21600 pixelHeight"/>
-                <v:f eqn="sum @0 0 1"/>
-                <v:f eqn="prod @6 1 2"/>
-                <v:f eqn="prod @7 21600 pixelWidth"/>
-                <v:f eqn="sum @8 21600 0"/>
-                <v:f eqn="prod @7 21600 pixelHeight"/>
-                <v:f eqn="sum @10 21600 0"/>
-              </v:formulas>
-              <v:path o:extrusionok="f" gradientshapeok="t" o:connecttype="rect"/>
-              <o:lock v:ext="edit" aspectratio="t"/>
-            </v:shapetype>
-            <v:shape id="_x0000_s1027" type="#_x0000_t75" style="position:absolute;left:6381;top:1444;width:4860;height:2416" o:preferrelative="f" o:regroupid="2">
-              <v:imagedata r:id="rId13" o:title="VRH-after"/>
-            </v:shape>
-            <v:shapetype id="_x0000_t202" coordsize="21600,21600" o:spt="202" path="m,l,21600r21600,l21600,xe">
-              <v:stroke joinstyle="miter"/>
-              <v:path gradientshapeok="t" o:connecttype="rect"/>
-            </v:shapetype>
-            <v:shape id="_x0000_s1028" type="#_x0000_t202" style="position:absolute;left:6561;top:3792;width:4598;height:532" o:regroupid="2" stroked="f">
-              <v:textbox style="mso-next-textbox:#_x0000_s1028">
-                <w:txbxContent>
-                  <w:p>
-                    <w:pPr>
-                      <w:pStyle w:val="Caption"/>
-                    </w:pPr>
-                    <w:r>
-                      <w:t>Figure 1. Insert caption to place caption below figure.</w:t>
-                    </w:r>
-                  </w:p>
-                  <w:p>
-                    <w:pPr>
-                      <w:pStyle w:val="Caption"/>
-                    </w:pPr>
-                  </w:p>
-                  <w:p>
-                    <w:pPr>
-                      <w:pStyle w:val="Caption"/>
-                    </w:pPr>
-                    <w:r>
-                      <w:t>.</w:t>
-                    </w:r>
-                  </w:p>
-                  <w:p>
-                    <w:pPr>
-                      <w:rPr>
-                        <w:lang w:val="en-AU"/>
-                      </w:rPr>
-                    </w:pPr>
-                  </w:p>
-                  <w:p>
-                    <w:pPr>
-                      <w:rPr>
-                        <w:lang w:val="en-AU"/>
-                      </w:rPr>
-                    </w:pPr>
-                  </w:p>
-                </w:txbxContent>
-              </v:textbox>
-            </v:shape>
-            <w10:wrap type="square"/>
-          </v:group>
-        </w:pict>
-      </w:r>
-      <w:r>
-        <w:t>The heading of a section should be in Times New Roman 12-point bold in all-capitals flush left with an additional 6-points of white space above the section head.  Sections and subsequent sub- sections should be numbered and flush left. For a section head and a subsection head together (such as Section 3 and subsection 3.1), use no additional space above the subsection head.</w:t>
-      </w:r>
-    </w:p>
-    <w:p>
-      <w:pPr>
-        <w:pStyle w:val="Heading2"/>
-        <w:spacing w:before="120"/>
-      </w:pPr>
-      <w:r>
-        <w:t>Subsections</w:t>
-      </w:r>
-    </w:p>
-    <w:p>
-      <w:pPr>
-        <w:spacing w:after="120"/>
-      </w:pPr>
-      <w:r>
-        <w:t xml:space="preserve">The heading of subsections should be in Times New Roman 12-point bold with only the initial letters capitalized. (Note: For subsections and subsubsections, a word like </w:t>
-      </w:r>
-      <w:r>
-        <w:rPr>
-          <w:i/>
-        </w:rPr>
-        <w:t>the</w:t>
-      </w:r>
-      <w:r>
-        <w:t xml:space="preserve"> or </w:t>
-      </w:r>
-      <w:r>
-        <w:rPr>
-          <w:i/>
-        </w:rPr>
-        <w:t>a</w:t>
-      </w:r>
-      <w:r>
-        <w:t xml:space="preserve"> is not capitalized unless it is the first word of the header.)</w:t>
-      </w:r>
-    </w:p>
-    <w:p>
-      <w:pPr>
-        <w:pStyle w:val="Heading3"/>
-        <w:spacing w:before="120"/>
-      </w:pPr>
-      <w:r>
-        <w:t>Subsubsections</w:t>
+        <w:t>Our thanks to ACM SIGCHI for allowing us to modify templates they had developed.</w:t>
       </w:r>
     </w:p>
     <w:p>
@@ -1760,16 +3262,7 @@
         <w:ind w:firstLine="0"/>
       </w:pPr>
       <w:r>
-        <w:t>The heading for subsubsections should be in Times New Roman 11-point italic with initial letters capitalized and 6-points of white space above the subsubsection head.</w:t>
-      </w:r>
-    </w:p>
-    <w:p>
-      <w:pPr>
-        <w:pStyle w:val="Heading4"/>
-        <w:spacing w:before="120"/>
-      </w:pPr>
-      <w:r>
-        <w:t>Subsubsections</w:t>
+        <w:t>Special thanks to Cisco for loading us the necessary hardware and Internet connectivity to run our cluster for testing.</w:t>
       </w:r>
     </w:p>
     <w:p>
@@ -1779,16 +3272,10 @@
         <w:ind w:firstLine="0"/>
       </w:pPr>
       <w:r>
-        <w:t>The heading for subsubsections should be in Times New Roman 11-point italic with initial letters capitalized.</w:t>
-      </w:r>
-    </w:p>
-    <w:p>
-      <w:pPr>
-        <w:pStyle w:val="Heading4"/>
-        <w:spacing w:before="120"/>
-      </w:pPr>
-      <w:r>
-        <w:t>Subsubsections</w:t>
+        <w:t>Thanks to o</w:t>
+      </w:r>
+      <w:r>
+        <w:t>ur professor Richard Han for guidance during our project for his class.</w:t>
       </w:r>
     </w:p>
     <w:p>
@@ -1798,7 +3285,7 @@
         <w:ind w:firstLine="0"/>
       </w:pPr>
       <w:r>
-        <w:t>The heading for subsubsections should be in Times New Roman 11-point italic with initial letters capitalized.</w:t>
+        <w:t>Acknowledgment of the great work done by Joshua Wright, the original developer of coWPAtty from which our work is based.</w:t>
       </w:r>
     </w:p>
     <w:p>
@@ -1807,58 +3294,6 @@
         <w:spacing w:before="120"/>
       </w:pPr>
       <w:r>
-        <w:t>ACKNOWLEDGMENTS</w:t>
-      </w:r>
-    </w:p>
-    <w:p>
-      <w:pPr>
-        <w:pStyle w:val="BodyTextIndent"/>
-        <w:spacing w:after="120"/>
-        <w:ind w:firstLine="0"/>
-      </w:pPr>
-      <w:r>
-        <w:t>Our thanks to ACM SIGCHI for allowing us to modify templates they had developed.</w:t>
-      </w:r>
-    </w:p>
-    <w:p>
-      <w:pPr>
-        <w:pStyle w:val="BodyTextIndent"/>
-        <w:spacing w:after="120"/>
-        <w:ind w:firstLine="0"/>
-      </w:pPr>
-      <w:r>
-        <w:t>Special thanks to Cisco for loading us the necessary hardware and Internet connectivity to run our cluster for testing.</w:t>
-      </w:r>
-    </w:p>
-    <w:p>
-      <w:pPr>
-        <w:pStyle w:val="BodyTextIndent"/>
-        <w:spacing w:after="120"/>
-        <w:ind w:firstLine="0"/>
-      </w:pPr>
-      <w:r>
-        <w:t>Thanks to o</w:t>
-      </w:r>
-      <w:r>
-        <w:t>ur professor Richard Han for guidance during our project for his class.</w:t>
-      </w:r>
-    </w:p>
-    <w:p>
-      <w:pPr>
-        <w:pStyle w:val="BodyTextIndent"/>
-        <w:spacing w:after="120"/>
-        <w:ind w:firstLine="0"/>
-      </w:pPr>
-      <w:r>
-        <w:t>Acknowledgment of the great work done by Joshua Wright, the original developer of coWPAtty from which our work is based.</w:t>
-      </w:r>
-    </w:p>
-    <w:p>
-      <w:pPr>
-        <w:pStyle w:val="Heading1"/>
-        <w:spacing w:before="120"/>
-      </w:pPr>
-      <w:r>
         <w:t>REFERENCES</w:t>
       </w:r>
     </w:p>
@@ -1867,58 +3302,131 @@
         <w:pStyle w:val="References"/>
       </w:pPr>
       <w:r>
-        <w:t xml:space="preserve">Bowman, M., Debray, S. K., and Peterson, L. L. 1993. Reasoning about naming systems. </w:t>
-      </w:r>
-      <w:r>
-        <w:rPr>
-          <w:i/>
-          <w:iCs/>
-        </w:rPr>
-        <w:t>ACM Trans. Program. Lang. Syst.</w:t>
-      </w:r>
-      <w:r>
-        <w:t xml:space="preserve"> 15, 5 (Nov. 1993), 795-825. DOI= </w:t>
-      </w:r>
-      <w:hyperlink r:id="rId14" w:history="1">
-        <w:r>
-          <w:rPr>
-            <w:rStyle w:val="Hyperlink"/>
-            <w:u w:val="none"/>
-          </w:rPr>
-          <w:t>http://doi.acm.org/10.1145/161468.16147</w:t>
-        </w:r>
-      </w:hyperlink>
+        <w:t xml:space="preserve">Aircrack-ng. 2011. </w:t>
+      </w:r>
+      <w:r>
+        <w:t>http://www.aircrack-ng.org/</w:t>
+      </w:r>
+    </w:p>
+    <w:p>
+      <w:pPr>
+        <w:pStyle w:val="References"/>
+      </w:pPr>
+      <w:r>
+        <w:t xml:space="preserve">Church of the Wifi. 2009. </w:t>
+      </w:r>
+      <w:r>
+        <w:t>Church of Wifi Uber coWPAtty lookup tables</w:t>
+      </w:r>
       <w:r>
         <w:t xml:space="preserve">. </w:t>
       </w:r>
+      <w:r>
+        <w:t>http://www.churchofwifi.org/Project_Display.asp?PID=90</w:t>
+      </w:r>
     </w:p>
     <w:p>
       <w:pPr>
         <w:pStyle w:val="References"/>
-        <w:numPr>
-          <w:ilvl w:val="0"/>
-          <w:numId w:val="0"/>
-        </w:numPr>
-      </w:pPr>
+      </w:pPr>
+      <w:r>
+        <w:t>IEEE Computer Society</w:t>
+      </w:r>
+      <w:r>
+        <w:t xml:space="preserve">. 2007. </w:t>
+      </w:r>
+      <w:r>
+        <w:t>IEEE Std 802.11™-2007</w:t>
+      </w:r>
+      <w:r>
+        <w:t xml:space="preserve"> </w:t>
+      </w:r>
+      <w:r>
+        <w:t>New York, NY</w:t>
+      </w:r>
+      <w:r>
+        <w:t xml:space="preserve">. </w:t>
+      </w:r>
     </w:p>
     <w:p>
       <w:pPr>
         <w:pStyle w:val="References"/>
-        <w:numPr>
-          <w:ilvl w:val="0"/>
-          <w:numId w:val="0"/>
-        </w:numPr>
-        <w:ind w:left="360" w:hanging="360"/>
-      </w:pPr>
+      </w:pPr>
+      <w:r>
+        <w:t>M</w:t>
+      </w:r>
+      <w:r>
+        <w:t>oskowitz</w:t>
+      </w:r>
+      <w:r>
+        <w:t xml:space="preserve">, </w:t>
+      </w:r>
+      <w:r>
+        <w:t>Robert</w:t>
+      </w:r>
+      <w:r>
+        <w:t xml:space="preserve">. 1993. </w:t>
+      </w:r>
+      <w:r>
+        <w:t>Weakness in Passphrase Choice in WPA Interface.</w:t>
+      </w:r>
+      <w:r>
+        <w:t xml:space="preserve"> </w:t>
+      </w:r>
+      <w:r>
+        <w:t>http://wifinetnews.com/archives/2003/11/weakness_in_passphrase_choice_in_wpa_interface.html</w:t>
+      </w:r>
     </w:p>
     <w:p>
       <w:pPr>
         <w:pStyle w:val="References"/>
-        <w:numPr>
-          <w:ilvl w:val="0"/>
-          <w:numId w:val="0"/>
-        </w:numPr>
-        <w:ind w:left="360" w:hanging="360"/>
+      </w:pPr>
+      <w:r>
+        <w:lastRenderedPageBreak/>
+        <w:t>Wright, Joshua. 2009.</w:t>
+      </w:r>
+      <w:r>
+        <w:br/>
+      </w:r>
+      <w:r>
+        <w:t>coWPAtty</w:t>
+      </w:r>
+      <w:r>
+        <w:br/>
+      </w:r>
+      <w:r>
+        <w:t>http://www.willhackforsushi.com/?page_id=50</w:t>
+      </w:r>
+    </w:p>
+    <w:p>
+      <w:pPr>
+        <w:pStyle w:val="References"/>
+      </w:pPr>
+      <w:r>
+        <w:t>WARNING if you reorder these you may have to fix [#] entires in the paper itself manually!!!</w:t>
+      </w:r>
+      <w:r>
+        <w:t xml:space="preserve">  TODO REMOVE</w:t>
+      </w:r>
+    </w:p>
+    <w:p>
+      <w:pPr>
+        <w:pStyle w:val="References"/>
+      </w:pPr>
+    </w:p>
+    <w:p>
+      <w:pPr>
+        <w:pStyle w:val="References"/>
+      </w:pPr>
+    </w:p>
+    <w:p>
+      <w:pPr>
+        <w:pStyle w:val="References"/>
+      </w:pPr>
+    </w:p>
+    <w:p>
+      <w:pPr>
+        <w:pStyle w:val="References"/>
         <w:sectPr>
           <w:type w:val="continuous"/>
           <w:pgSz w:w="12240" w:h="15840" w:code="1"/>
@@ -1939,6 +3447,16 @@
       <w:r>
         <w:t>Columns on Last Page Should Be Made As Close As Possible to Equal Length</w:t>
       </w:r>
+    </w:p>
+    <w:p>
+      <w:pPr>
+        <w:pStyle w:val="Paper-Title"/>
+      </w:pPr>
+    </w:p>
+    <w:p>
+      <w:pPr>
+        <w:pStyle w:val="Paper-Title"/>
+      </w:pPr>
     </w:p>
     <w:sectPr>
       <w:type w:val="continuous"/>
@@ -2105,9 +3623,894 @@
     </w:lvl>
   </w:abstractNum>
   <w:abstractNum w:abstractNumId="1">
+    <w:nsid w:val="0B2A6F27"/>
+    <w:multiLevelType w:val="hybridMultilevel"/>
+    <w:tmpl w:val="D8D290BE"/>
+    <w:lvl w:ilvl="0" w:tplc="0409000F">
+      <w:start w:val="1"/>
+      <w:numFmt w:val="decimal"/>
+      <w:lvlText w:val="%1."/>
+      <w:lvlJc w:val="left"/>
+      <w:pPr>
+        <w:ind w:left="765" w:hanging="360"/>
+      </w:pPr>
+    </w:lvl>
+    <w:lvl w:ilvl="1" w:tplc="04090019">
+      <w:start w:val="1"/>
+      <w:numFmt w:val="lowerLetter"/>
+      <w:lvlText w:val="%2."/>
+      <w:lvlJc w:val="left"/>
+      <w:pPr>
+        <w:ind w:left="1485" w:hanging="360"/>
+      </w:pPr>
+    </w:lvl>
+    <w:lvl w:ilvl="2" w:tplc="0409001B" w:tentative="1">
+      <w:start w:val="1"/>
+      <w:numFmt w:val="lowerRoman"/>
+      <w:lvlText w:val="%3."/>
+      <w:lvlJc w:val="right"/>
+      <w:pPr>
+        <w:ind w:left="2205" w:hanging="180"/>
+      </w:pPr>
+    </w:lvl>
+    <w:lvl w:ilvl="3" w:tplc="0409000F" w:tentative="1">
+      <w:start w:val="1"/>
+      <w:numFmt w:val="decimal"/>
+      <w:lvlText w:val="%4."/>
+      <w:lvlJc w:val="left"/>
+      <w:pPr>
+        <w:ind w:left="2925" w:hanging="360"/>
+      </w:pPr>
+    </w:lvl>
+    <w:lvl w:ilvl="4" w:tplc="04090019" w:tentative="1">
+      <w:start w:val="1"/>
+      <w:numFmt w:val="lowerLetter"/>
+      <w:lvlText w:val="%5."/>
+      <w:lvlJc w:val="left"/>
+      <w:pPr>
+        <w:ind w:left="3645" w:hanging="360"/>
+      </w:pPr>
+    </w:lvl>
+    <w:lvl w:ilvl="5" w:tplc="0409001B" w:tentative="1">
+      <w:start w:val="1"/>
+      <w:numFmt w:val="lowerRoman"/>
+      <w:lvlText w:val="%6."/>
+      <w:lvlJc w:val="right"/>
+      <w:pPr>
+        <w:ind w:left="4365" w:hanging="180"/>
+      </w:pPr>
+    </w:lvl>
+    <w:lvl w:ilvl="6" w:tplc="0409000F" w:tentative="1">
+      <w:start w:val="1"/>
+      <w:numFmt w:val="decimal"/>
+      <w:lvlText w:val="%7."/>
+      <w:lvlJc w:val="left"/>
+      <w:pPr>
+        <w:ind w:left="5085" w:hanging="360"/>
+      </w:pPr>
+    </w:lvl>
+    <w:lvl w:ilvl="7" w:tplc="04090019" w:tentative="1">
+      <w:start w:val="1"/>
+      <w:numFmt w:val="lowerLetter"/>
+      <w:lvlText w:val="%8."/>
+      <w:lvlJc w:val="left"/>
+      <w:pPr>
+        <w:ind w:left="5805" w:hanging="360"/>
+      </w:pPr>
+    </w:lvl>
+    <w:lvl w:ilvl="8" w:tplc="0409001B" w:tentative="1">
+      <w:start w:val="1"/>
+      <w:numFmt w:val="lowerRoman"/>
+      <w:lvlText w:val="%9."/>
+      <w:lvlJc w:val="right"/>
+      <w:pPr>
+        <w:ind w:left="6525" w:hanging="180"/>
+      </w:pPr>
+    </w:lvl>
+  </w:abstractNum>
+  <w:abstractNum w:abstractNumId="2">
+    <w:nsid w:val="0BF74725"/>
+    <w:multiLevelType w:val="hybridMultilevel"/>
+    <w:tmpl w:val="12EA11F4"/>
+    <w:lvl w:ilvl="0" w:tplc="04090001">
+      <w:start w:val="1"/>
+      <w:numFmt w:val="bullet"/>
+      <w:lvlText w:val=""/>
+      <w:lvlJc w:val="left"/>
+      <w:pPr>
+        <w:ind w:left="720" w:hanging="360"/>
+      </w:pPr>
+      <w:rPr>
+        <w:rFonts w:ascii="Symbol" w:hAnsi="Symbol" w:hint="default"/>
+      </w:rPr>
+    </w:lvl>
+    <w:lvl w:ilvl="1" w:tplc="04090003" w:tentative="1">
+      <w:start w:val="1"/>
+      <w:numFmt w:val="bullet"/>
+      <w:lvlText w:val="o"/>
+      <w:lvlJc w:val="left"/>
+      <w:pPr>
+        <w:ind w:left="1440" w:hanging="360"/>
+      </w:pPr>
+      <w:rPr>
+        <w:rFonts w:ascii="Courier New" w:hAnsi="Courier New" w:cs="Courier New" w:hint="default"/>
+      </w:rPr>
+    </w:lvl>
+    <w:lvl w:ilvl="2" w:tplc="04090005" w:tentative="1">
+      <w:start w:val="1"/>
+      <w:numFmt w:val="bullet"/>
+      <w:lvlText w:val=""/>
+      <w:lvlJc w:val="left"/>
+      <w:pPr>
+        <w:ind w:left="2160" w:hanging="360"/>
+      </w:pPr>
+      <w:rPr>
+        <w:rFonts w:ascii="Wingdings" w:hAnsi="Wingdings" w:hint="default"/>
+      </w:rPr>
+    </w:lvl>
+    <w:lvl w:ilvl="3" w:tplc="04090001" w:tentative="1">
+      <w:start w:val="1"/>
+      <w:numFmt w:val="bullet"/>
+      <w:lvlText w:val=""/>
+      <w:lvlJc w:val="left"/>
+      <w:pPr>
+        <w:ind w:left="2880" w:hanging="360"/>
+      </w:pPr>
+      <w:rPr>
+        <w:rFonts w:ascii="Symbol" w:hAnsi="Symbol" w:hint="default"/>
+      </w:rPr>
+    </w:lvl>
+    <w:lvl w:ilvl="4" w:tplc="04090003" w:tentative="1">
+      <w:start w:val="1"/>
+      <w:numFmt w:val="bullet"/>
+      <w:lvlText w:val="o"/>
+      <w:lvlJc w:val="left"/>
+      <w:pPr>
+        <w:ind w:left="3600" w:hanging="360"/>
+      </w:pPr>
+      <w:rPr>
+        <w:rFonts w:ascii="Courier New" w:hAnsi="Courier New" w:cs="Courier New" w:hint="default"/>
+      </w:rPr>
+    </w:lvl>
+    <w:lvl w:ilvl="5" w:tplc="04090005" w:tentative="1">
+      <w:start w:val="1"/>
+      <w:numFmt w:val="bullet"/>
+      <w:lvlText w:val=""/>
+      <w:lvlJc w:val="left"/>
+      <w:pPr>
+        <w:ind w:left="4320" w:hanging="360"/>
+      </w:pPr>
+      <w:rPr>
+        <w:rFonts w:ascii="Wingdings" w:hAnsi="Wingdings" w:hint="default"/>
+      </w:rPr>
+    </w:lvl>
+    <w:lvl w:ilvl="6" w:tplc="04090001" w:tentative="1">
+      <w:start w:val="1"/>
+      <w:numFmt w:val="bullet"/>
+      <w:lvlText w:val=""/>
+      <w:lvlJc w:val="left"/>
+      <w:pPr>
+        <w:ind w:left="5040" w:hanging="360"/>
+      </w:pPr>
+      <w:rPr>
+        <w:rFonts w:ascii="Symbol" w:hAnsi="Symbol" w:hint="default"/>
+      </w:rPr>
+    </w:lvl>
+    <w:lvl w:ilvl="7" w:tplc="04090003" w:tentative="1">
+      <w:start w:val="1"/>
+      <w:numFmt w:val="bullet"/>
+      <w:lvlText w:val="o"/>
+      <w:lvlJc w:val="left"/>
+      <w:pPr>
+        <w:ind w:left="5760" w:hanging="360"/>
+      </w:pPr>
+      <w:rPr>
+        <w:rFonts w:ascii="Courier New" w:hAnsi="Courier New" w:cs="Courier New" w:hint="default"/>
+      </w:rPr>
+    </w:lvl>
+    <w:lvl w:ilvl="8" w:tplc="04090005" w:tentative="1">
+      <w:start w:val="1"/>
+      <w:numFmt w:val="bullet"/>
+      <w:lvlText w:val=""/>
+      <w:lvlJc w:val="left"/>
+      <w:pPr>
+        <w:ind w:left="6480" w:hanging="360"/>
+      </w:pPr>
+      <w:rPr>
+        <w:rFonts w:ascii="Wingdings" w:hAnsi="Wingdings" w:hint="default"/>
+      </w:rPr>
+    </w:lvl>
+  </w:abstractNum>
+  <w:abstractNum w:abstractNumId="3">
+    <w:nsid w:val="0CEE2EF3"/>
+    <w:multiLevelType w:val="hybridMultilevel"/>
+    <w:tmpl w:val="97B6CFAE"/>
+    <w:lvl w:ilvl="0" w:tplc="04090001">
+      <w:start w:val="1"/>
+      <w:numFmt w:val="bullet"/>
+      <w:lvlText w:val=""/>
+      <w:lvlJc w:val="left"/>
+      <w:pPr>
+        <w:ind w:left="720" w:hanging="360"/>
+      </w:pPr>
+      <w:rPr>
+        <w:rFonts w:ascii="Symbol" w:hAnsi="Symbol" w:hint="default"/>
+      </w:rPr>
+    </w:lvl>
+    <w:lvl w:ilvl="1" w:tplc="04090003" w:tentative="1">
+      <w:start w:val="1"/>
+      <w:numFmt w:val="bullet"/>
+      <w:lvlText w:val="o"/>
+      <w:lvlJc w:val="left"/>
+      <w:pPr>
+        <w:ind w:left="1440" w:hanging="360"/>
+      </w:pPr>
+      <w:rPr>
+        <w:rFonts w:ascii="Courier New" w:hAnsi="Courier New" w:cs="Courier New" w:hint="default"/>
+      </w:rPr>
+    </w:lvl>
+    <w:lvl w:ilvl="2" w:tplc="04090005" w:tentative="1">
+      <w:start w:val="1"/>
+      <w:numFmt w:val="bullet"/>
+      <w:lvlText w:val=""/>
+      <w:lvlJc w:val="left"/>
+      <w:pPr>
+        <w:ind w:left="2160" w:hanging="360"/>
+      </w:pPr>
+      <w:rPr>
+        <w:rFonts w:ascii="Wingdings" w:hAnsi="Wingdings" w:hint="default"/>
+      </w:rPr>
+    </w:lvl>
+    <w:lvl w:ilvl="3" w:tplc="04090001" w:tentative="1">
+      <w:start w:val="1"/>
+      <w:numFmt w:val="bullet"/>
+      <w:lvlText w:val=""/>
+      <w:lvlJc w:val="left"/>
+      <w:pPr>
+        <w:ind w:left="2880" w:hanging="360"/>
+      </w:pPr>
+      <w:rPr>
+        <w:rFonts w:ascii="Symbol" w:hAnsi="Symbol" w:hint="default"/>
+      </w:rPr>
+    </w:lvl>
+    <w:lvl w:ilvl="4" w:tplc="04090003" w:tentative="1">
+      <w:start w:val="1"/>
+      <w:numFmt w:val="bullet"/>
+      <w:lvlText w:val="o"/>
+      <w:lvlJc w:val="left"/>
+      <w:pPr>
+        <w:ind w:left="3600" w:hanging="360"/>
+      </w:pPr>
+      <w:rPr>
+        <w:rFonts w:ascii="Courier New" w:hAnsi="Courier New" w:cs="Courier New" w:hint="default"/>
+      </w:rPr>
+    </w:lvl>
+    <w:lvl w:ilvl="5" w:tplc="04090005" w:tentative="1">
+      <w:start w:val="1"/>
+      <w:numFmt w:val="bullet"/>
+      <w:lvlText w:val=""/>
+      <w:lvlJc w:val="left"/>
+      <w:pPr>
+        <w:ind w:left="4320" w:hanging="360"/>
+      </w:pPr>
+      <w:rPr>
+        <w:rFonts w:ascii="Wingdings" w:hAnsi="Wingdings" w:hint="default"/>
+      </w:rPr>
+    </w:lvl>
+    <w:lvl w:ilvl="6" w:tplc="04090001" w:tentative="1">
+      <w:start w:val="1"/>
+      <w:numFmt w:val="bullet"/>
+      <w:lvlText w:val=""/>
+      <w:lvlJc w:val="left"/>
+      <w:pPr>
+        <w:ind w:left="5040" w:hanging="360"/>
+      </w:pPr>
+      <w:rPr>
+        <w:rFonts w:ascii="Symbol" w:hAnsi="Symbol" w:hint="default"/>
+      </w:rPr>
+    </w:lvl>
+    <w:lvl w:ilvl="7" w:tplc="04090003" w:tentative="1">
+      <w:start w:val="1"/>
+      <w:numFmt w:val="bullet"/>
+      <w:lvlText w:val="o"/>
+      <w:lvlJc w:val="left"/>
+      <w:pPr>
+        <w:ind w:left="5760" w:hanging="360"/>
+      </w:pPr>
+      <w:rPr>
+        <w:rFonts w:ascii="Courier New" w:hAnsi="Courier New" w:cs="Courier New" w:hint="default"/>
+      </w:rPr>
+    </w:lvl>
+    <w:lvl w:ilvl="8" w:tplc="04090005" w:tentative="1">
+      <w:start w:val="1"/>
+      <w:numFmt w:val="bullet"/>
+      <w:lvlText w:val=""/>
+      <w:lvlJc w:val="left"/>
+      <w:pPr>
+        <w:ind w:left="6480" w:hanging="360"/>
+      </w:pPr>
+      <w:rPr>
+        <w:rFonts w:ascii="Wingdings" w:hAnsi="Wingdings" w:hint="default"/>
+      </w:rPr>
+    </w:lvl>
+  </w:abstractNum>
+  <w:abstractNum w:abstractNumId="4">
+    <w:nsid w:val="13303B9E"/>
+    <w:multiLevelType w:val="hybridMultilevel"/>
+    <w:tmpl w:val="96F004BA"/>
+    <w:lvl w:ilvl="0" w:tplc="04090001">
+      <w:start w:val="1"/>
+      <w:numFmt w:val="bullet"/>
+      <w:lvlText w:val=""/>
+      <w:lvlJc w:val="left"/>
+      <w:pPr>
+        <w:ind w:left="720" w:hanging="360"/>
+      </w:pPr>
+      <w:rPr>
+        <w:rFonts w:ascii="Symbol" w:hAnsi="Symbol" w:hint="default"/>
+      </w:rPr>
+    </w:lvl>
+    <w:lvl w:ilvl="1" w:tplc="04090003" w:tentative="1">
+      <w:start w:val="1"/>
+      <w:numFmt w:val="bullet"/>
+      <w:lvlText w:val="o"/>
+      <w:lvlJc w:val="left"/>
+      <w:pPr>
+        <w:ind w:left="1440" w:hanging="360"/>
+      </w:pPr>
+      <w:rPr>
+        <w:rFonts w:ascii="Courier New" w:hAnsi="Courier New" w:cs="Courier New" w:hint="default"/>
+      </w:rPr>
+    </w:lvl>
+    <w:lvl w:ilvl="2" w:tplc="04090005" w:tentative="1">
+      <w:start w:val="1"/>
+      <w:numFmt w:val="bullet"/>
+      <w:lvlText w:val=""/>
+      <w:lvlJc w:val="left"/>
+      <w:pPr>
+        <w:ind w:left="2160" w:hanging="360"/>
+      </w:pPr>
+      <w:rPr>
+        <w:rFonts w:ascii="Wingdings" w:hAnsi="Wingdings" w:hint="default"/>
+      </w:rPr>
+    </w:lvl>
+    <w:lvl w:ilvl="3" w:tplc="04090001" w:tentative="1">
+      <w:start w:val="1"/>
+      <w:numFmt w:val="bullet"/>
+      <w:lvlText w:val=""/>
+      <w:lvlJc w:val="left"/>
+      <w:pPr>
+        <w:ind w:left="2880" w:hanging="360"/>
+      </w:pPr>
+      <w:rPr>
+        <w:rFonts w:ascii="Symbol" w:hAnsi="Symbol" w:hint="default"/>
+      </w:rPr>
+    </w:lvl>
+    <w:lvl w:ilvl="4" w:tplc="04090003" w:tentative="1">
+      <w:start w:val="1"/>
+      <w:numFmt w:val="bullet"/>
+      <w:lvlText w:val="o"/>
+      <w:lvlJc w:val="left"/>
+      <w:pPr>
+        <w:ind w:left="3600" w:hanging="360"/>
+      </w:pPr>
+      <w:rPr>
+        <w:rFonts w:ascii="Courier New" w:hAnsi="Courier New" w:cs="Courier New" w:hint="default"/>
+      </w:rPr>
+    </w:lvl>
+    <w:lvl w:ilvl="5" w:tplc="04090005" w:tentative="1">
+      <w:start w:val="1"/>
+      <w:numFmt w:val="bullet"/>
+      <w:lvlText w:val=""/>
+      <w:lvlJc w:val="left"/>
+      <w:pPr>
+        <w:ind w:left="4320" w:hanging="360"/>
+      </w:pPr>
+      <w:rPr>
+        <w:rFonts w:ascii="Wingdings" w:hAnsi="Wingdings" w:hint="default"/>
+      </w:rPr>
+    </w:lvl>
+    <w:lvl w:ilvl="6" w:tplc="04090001" w:tentative="1">
+      <w:start w:val="1"/>
+      <w:numFmt w:val="bullet"/>
+      <w:lvlText w:val=""/>
+      <w:lvlJc w:val="left"/>
+      <w:pPr>
+        <w:ind w:left="5040" w:hanging="360"/>
+      </w:pPr>
+      <w:rPr>
+        <w:rFonts w:ascii="Symbol" w:hAnsi="Symbol" w:hint="default"/>
+      </w:rPr>
+    </w:lvl>
+    <w:lvl w:ilvl="7" w:tplc="04090003" w:tentative="1">
+      <w:start w:val="1"/>
+      <w:numFmt w:val="bullet"/>
+      <w:lvlText w:val="o"/>
+      <w:lvlJc w:val="left"/>
+      <w:pPr>
+        <w:ind w:left="5760" w:hanging="360"/>
+      </w:pPr>
+      <w:rPr>
+        <w:rFonts w:ascii="Courier New" w:hAnsi="Courier New" w:cs="Courier New" w:hint="default"/>
+      </w:rPr>
+    </w:lvl>
+    <w:lvl w:ilvl="8" w:tplc="04090005" w:tentative="1">
+      <w:start w:val="1"/>
+      <w:numFmt w:val="bullet"/>
+      <w:lvlText w:val=""/>
+      <w:lvlJc w:val="left"/>
+      <w:pPr>
+        <w:ind w:left="6480" w:hanging="360"/>
+      </w:pPr>
+      <w:rPr>
+        <w:rFonts w:ascii="Wingdings" w:hAnsi="Wingdings" w:hint="default"/>
+      </w:rPr>
+    </w:lvl>
+  </w:abstractNum>
+  <w:abstractNum w:abstractNumId="5">
+    <w:nsid w:val="22902C7F"/>
+    <w:multiLevelType w:val="hybridMultilevel"/>
+    <w:tmpl w:val="724A146E"/>
+    <w:lvl w:ilvl="0" w:tplc="0409000F">
+      <w:start w:val="1"/>
+      <w:numFmt w:val="decimal"/>
+      <w:lvlText w:val="%1."/>
+      <w:lvlJc w:val="left"/>
+      <w:pPr>
+        <w:ind w:left="720" w:hanging="360"/>
+      </w:pPr>
+    </w:lvl>
+    <w:lvl w:ilvl="1" w:tplc="04090019" w:tentative="1">
+      <w:start w:val="1"/>
+      <w:numFmt w:val="lowerLetter"/>
+      <w:lvlText w:val="%2."/>
+      <w:lvlJc w:val="left"/>
+      <w:pPr>
+        <w:ind w:left="1440" w:hanging="360"/>
+      </w:pPr>
+    </w:lvl>
+    <w:lvl w:ilvl="2" w:tplc="0409001B" w:tentative="1">
+      <w:start w:val="1"/>
+      <w:numFmt w:val="lowerRoman"/>
+      <w:lvlText w:val="%3."/>
+      <w:lvlJc w:val="right"/>
+      <w:pPr>
+        <w:ind w:left="2160" w:hanging="180"/>
+      </w:pPr>
+    </w:lvl>
+    <w:lvl w:ilvl="3" w:tplc="0409000F" w:tentative="1">
+      <w:start w:val="1"/>
+      <w:numFmt w:val="decimal"/>
+      <w:lvlText w:val="%4."/>
+      <w:lvlJc w:val="left"/>
+      <w:pPr>
+        <w:ind w:left="2880" w:hanging="360"/>
+      </w:pPr>
+    </w:lvl>
+    <w:lvl w:ilvl="4" w:tplc="04090019" w:tentative="1">
+      <w:start w:val="1"/>
+      <w:numFmt w:val="lowerLetter"/>
+      <w:lvlText w:val="%5."/>
+      <w:lvlJc w:val="left"/>
+      <w:pPr>
+        <w:ind w:left="3600" w:hanging="360"/>
+      </w:pPr>
+    </w:lvl>
+    <w:lvl w:ilvl="5" w:tplc="0409001B" w:tentative="1">
+      <w:start w:val="1"/>
+      <w:numFmt w:val="lowerRoman"/>
+      <w:lvlText w:val="%6."/>
+      <w:lvlJc w:val="right"/>
+      <w:pPr>
+        <w:ind w:left="4320" w:hanging="180"/>
+      </w:pPr>
+    </w:lvl>
+    <w:lvl w:ilvl="6" w:tplc="0409000F" w:tentative="1">
+      <w:start w:val="1"/>
+      <w:numFmt w:val="decimal"/>
+      <w:lvlText w:val="%7."/>
+      <w:lvlJc w:val="left"/>
+      <w:pPr>
+        <w:ind w:left="5040" w:hanging="360"/>
+      </w:pPr>
+    </w:lvl>
+    <w:lvl w:ilvl="7" w:tplc="04090019" w:tentative="1">
+      <w:start w:val="1"/>
+      <w:numFmt w:val="lowerLetter"/>
+      <w:lvlText w:val="%8."/>
+      <w:lvlJc w:val="left"/>
+      <w:pPr>
+        <w:ind w:left="5760" w:hanging="360"/>
+      </w:pPr>
+    </w:lvl>
+    <w:lvl w:ilvl="8" w:tplc="0409001B" w:tentative="1">
+      <w:start w:val="1"/>
+      <w:numFmt w:val="lowerRoman"/>
+      <w:lvlText w:val="%9."/>
+      <w:lvlJc w:val="right"/>
+      <w:pPr>
+        <w:ind w:left="6480" w:hanging="180"/>
+      </w:pPr>
+    </w:lvl>
+  </w:abstractNum>
+  <w:abstractNum w:abstractNumId="6">
+    <w:nsid w:val="2693014D"/>
+    <w:multiLevelType w:val="hybridMultilevel"/>
+    <w:tmpl w:val="44C0D190"/>
+    <w:lvl w:ilvl="0" w:tplc="0409000F">
+      <w:start w:val="1"/>
+      <w:numFmt w:val="decimal"/>
+      <w:lvlText w:val="%1."/>
+      <w:lvlJc w:val="left"/>
+      <w:pPr>
+        <w:ind w:left="720" w:hanging="360"/>
+      </w:pPr>
+    </w:lvl>
+    <w:lvl w:ilvl="1" w:tplc="04090019">
+      <w:start w:val="1"/>
+      <w:numFmt w:val="lowerLetter"/>
+      <w:lvlText w:val="%2."/>
+      <w:lvlJc w:val="left"/>
+      <w:pPr>
+        <w:ind w:left="1440" w:hanging="360"/>
+      </w:pPr>
+    </w:lvl>
+    <w:lvl w:ilvl="2" w:tplc="0409001B" w:tentative="1">
+      <w:start w:val="1"/>
+      <w:numFmt w:val="lowerRoman"/>
+      <w:lvlText w:val="%3."/>
+      <w:lvlJc w:val="right"/>
+      <w:pPr>
+        <w:ind w:left="2160" w:hanging="180"/>
+      </w:pPr>
+    </w:lvl>
+    <w:lvl w:ilvl="3" w:tplc="0409000F" w:tentative="1">
+      <w:start w:val="1"/>
+      <w:numFmt w:val="decimal"/>
+      <w:lvlText w:val="%4."/>
+      <w:lvlJc w:val="left"/>
+      <w:pPr>
+        <w:ind w:left="2880" w:hanging="360"/>
+      </w:pPr>
+    </w:lvl>
+    <w:lvl w:ilvl="4" w:tplc="04090019" w:tentative="1">
+      <w:start w:val="1"/>
+      <w:numFmt w:val="lowerLetter"/>
+      <w:lvlText w:val="%5."/>
+      <w:lvlJc w:val="left"/>
+      <w:pPr>
+        <w:ind w:left="3600" w:hanging="360"/>
+      </w:pPr>
+    </w:lvl>
+    <w:lvl w:ilvl="5" w:tplc="0409001B" w:tentative="1">
+      <w:start w:val="1"/>
+      <w:numFmt w:val="lowerRoman"/>
+      <w:lvlText w:val="%6."/>
+      <w:lvlJc w:val="right"/>
+      <w:pPr>
+        <w:ind w:left="4320" w:hanging="180"/>
+      </w:pPr>
+    </w:lvl>
+    <w:lvl w:ilvl="6" w:tplc="0409000F" w:tentative="1">
+      <w:start w:val="1"/>
+      <w:numFmt w:val="decimal"/>
+      <w:lvlText w:val="%7."/>
+      <w:lvlJc w:val="left"/>
+      <w:pPr>
+        <w:ind w:left="5040" w:hanging="360"/>
+      </w:pPr>
+    </w:lvl>
+    <w:lvl w:ilvl="7" w:tplc="04090019" w:tentative="1">
+      <w:start w:val="1"/>
+      <w:numFmt w:val="lowerLetter"/>
+      <w:lvlText w:val="%8."/>
+      <w:lvlJc w:val="left"/>
+      <w:pPr>
+        <w:ind w:left="5760" w:hanging="360"/>
+      </w:pPr>
+    </w:lvl>
+    <w:lvl w:ilvl="8" w:tplc="0409001B" w:tentative="1">
+      <w:start w:val="1"/>
+      <w:numFmt w:val="lowerRoman"/>
+      <w:lvlText w:val="%9."/>
+      <w:lvlJc w:val="right"/>
+      <w:pPr>
+        <w:ind w:left="6480" w:hanging="180"/>
+      </w:pPr>
+    </w:lvl>
+  </w:abstractNum>
+  <w:abstractNum w:abstractNumId="7">
+    <w:nsid w:val="2FC016DD"/>
+    <w:multiLevelType w:val="hybridMultilevel"/>
+    <w:tmpl w:val="990A9782"/>
+    <w:lvl w:ilvl="0" w:tplc="0409000F">
+      <w:start w:val="1"/>
+      <w:numFmt w:val="decimal"/>
+      <w:lvlText w:val="%1."/>
+      <w:lvlJc w:val="left"/>
+      <w:pPr>
+        <w:ind w:left="720" w:hanging="360"/>
+      </w:pPr>
+    </w:lvl>
+    <w:lvl w:ilvl="1" w:tplc="04090019" w:tentative="1">
+      <w:start w:val="1"/>
+      <w:numFmt w:val="lowerLetter"/>
+      <w:lvlText w:val="%2."/>
+      <w:lvlJc w:val="left"/>
+      <w:pPr>
+        <w:ind w:left="1440" w:hanging="360"/>
+      </w:pPr>
+    </w:lvl>
+    <w:lvl w:ilvl="2" w:tplc="0409001B" w:tentative="1">
+      <w:start w:val="1"/>
+      <w:numFmt w:val="lowerRoman"/>
+      <w:lvlText w:val="%3."/>
+      <w:lvlJc w:val="right"/>
+      <w:pPr>
+        <w:ind w:left="2160" w:hanging="180"/>
+      </w:pPr>
+    </w:lvl>
+    <w:lvl w:ilvl="3" w:tplc="0409000F" w:tentative="1">
+      <w:start w:val="1"/>
+      <w:numFmt w:val="decimal"/>
+      <w:lvlText w:val="%4."/>
+      <w:lvlJc w:val="left"/>
+      <w:pPr>
+        <w:ind w:left="2880" w:hanging="360"/>
+      </w:pPr>
+    </w:lvl>
+    <w:lvl w:ilvl="4" w:tplc="04090019" w:tentative="1">
+      <w:start w:val="1"/>
+      <w:numFmt w:val="lowerLetter"/>
+      <w:lvlText w:val="%5."/>
+      <w:lvlJc w:val="left"/>
+      <w:pPr>
+        <w:ind w:left="3600" w:hanging="360"/>
+      </w:pPr>
+    </w:lvl>
+    <w:lvl w:ilvl="5" w:tplc="0409001B" w:tentative="1">
+      <w:start w:val="1"/>
+      <w:numFmt w:val="lowerRoman"/>
+      <w:lvlText w:val="%6."/>
+      <w:lvlJc w:val="right"/>
+      <w:pPr>
+        <w:ind w:left="4320" w:hanging="180"/>
+      </w:pPr>
+    </w:lvl>
+    <w:lvl w:ilvl="6" w:tplc="0409000F" w:tentative="1">
+      <w:start w:val="1"/>
+      <w:numFmt w:val="decimal"/>
+      <w:lvlText w:val="%7."/>
+      <w:lvlJc w:val="left"/>
+      <w:pPr>
+        <w:ind w:left="5040" w:hanging="360"/>
+      </w:pPr>
+    </w:lvl>
+    <w:lvl w:ilvl="7" w:tplc="04090019" w:tentative="1">
+      <w:start w:val="1"/>
+      <w:numFmt w:val="lowerLetter"/>
+      <w:lvlText w:val="%8."/>
+      <w:lvlJc w:val="left"/>
+      <w:pPr>
+        <w:ind w:left="5760" w:hanging="360"/>
+      </w:pPr>
+    </w:lvl>
+    <w:lvl w:ilvl="8" w:tplc="0409001B" w:tentative="1">
+      <w:start w:val="1"/>
+      <w:numFmt w:val="lowerRoman"/>
+      <w:lvlText w:val="%9."/>
+      <w:lvlJc w:val="right"/>
+      <w:pPr>
+        <w:ind w:left="6480" w:hanging="180"/>
+      </w:pPr>
+    </w:lvl>
+  </w:abstractNum>
+  <w:abstractNum w:abstractNumId="8">
+    <w:nsid w:val="67DD60C4"/>
+    <w:multiLevelType w:val="hybridMultilevel"/>
+    <w:tmpl w:val="6CE03EBE"/>
+    <w:lvl w:ilvl="0" w:tplc="0409000F">
+      <w:start w:val="1"/>
+      <w:numFmt w:val="decimal"/>
+      <w:lvlText w:val="%1."/>
+      <w:lvlJc w:val="left"/>
+      <w:pPr>
+        <w:ind w:left="720" w:hanging="360"/>
+      </w:pPr>
+    </w:lvl>
+    <w:lvl w:ilvl="1" w:tplc="6E4833C0">
+      <w:start w:val="1"/>
+      <w:numFmt w:val="lowerLetter"/>
+      <w:lvlText w:val="%2."/>
+      <w:lvlJc w:val="left"/>
+      <w:pPr>
+        <w:ind w:left="1440" w:hanging="360"/>
+      </w:pPr>
+      <w:rPr>
+        <w:b w:val="0"/>
+      </w:rPr>
+    </w:lvl>
+    <w:lvl w:ilvl="2" w:tplc="0409001B" w:tentative="1">
+      <w:start w:val="1"/>
+      <w:numFmt w:val="lowerRoman"/>
+      <w:lvlText w:val="%3."/>
+      <w:lvlJc w:val="right"/>
+      <w:pPr>
+        <w:ind w:left="2160" w:hanging="180"/>
+      </w:pPr>
+    </w:lvl>
+    <w:lvl w:ilvl="3" w:tplc="0409000F" w:tentative="1">
+      <w:start w:val="1"/>
+      <w:numFmt w:val="decimal"/>
+      <w:lvlText w:val="%4."/>
+      <w:lvlJc w:val="left"/>
+      <w:pPr>
+        <w:ind w:left="2880" w:hanging="360"/>
+      </w:pPr>
+    </w:lvl>
+    <w:lvl w:ilvl="4" w:tplc="04090019" w:tentative="1">
+      <w:start w:val="1"/>
+      <w:numFmt w:val="lowerLetter"/>
+      <w:lvlText w:val="%5."/>
+      <w:lvlJc w:val="left"/>
+      <w:pPr>
+        <w:ind w:left="3600" w:hanging="360"/>
+      </w:pPr>
+    </w:lvl>
+    <w:lvl w:ilvl="5" w:tplc="0409001B" w:tentative="1">
+      <w:start w:val="1"/>
+      <w:numFmt w:val="lowerRoman"/>
+      <w:lvlText w:val="%6."/>
+      <w:lvlJc w:val="right"/>
+      <w:pPr>
+        <w:ind w:left="4320" w:hanging="180"/>
+      </w:pPr>
+    </w:lvl>
+    <w:lvl w:ilvl="6" w:tplc="0409000F" w:tentative="1">
+      <w:start w:val="1"/>
+      <w:numFmt w:val="decimal"/>
+      <w:lvlText w:val="%7."/>
+      <w:lvlJc w:val="left"/>
+      <w:pPr>
+        <w:ind w:left="5040" w:hanging="360"/>
+      </w:pPr>
+    </w:lvl>
+    <w:lvl w:ilvl="7" w:tplc="04090019" w:tentative="1">
+      <w:start w:val="1"/>
+      <w:numFmt w:val="lowerLetter"/>
+      <w:lvlText w:val="%8."/>
+      <w:lvlJc w:val="left"/>
+      <w:pPr>
+        <w:ind w:left="5760" w:hanging="360"/>
+      </w:pPr>
+    </w:lvl>
+    <w:lvl w:ilvl="8" w:tplc="0409001B" w:tentative="1">
+      <w:start w:val="1"/>
+      <w:numFmt w:val="lowerRoman"/>
+      <w:lvlText w:val="%9."/>
+      <w:lvlJc w:val="right"/>
+      <w:pPr>
+        <w:ind w:left="6480" w:hanging="180"/>
+      </w:pPr>
+    </w:lvl>
+  </w:abstractNum>
+  <w:abstractNum w:abstractNumId="9">
+    <w:nsid w:val="6EE769AC"/>
+    <w:multiLevelType w:val="hybridMultilevel"/>
+    <w:tmpl w:val="6532CE98"/>
+    <w:lvl w:ilvl="0" w:tplc="04090001">
+      <w:start w:val="1"/>
+      <w:numFmt w:val="bullet"/>
+      <w:lvlText w:val=""/>
+      <w:lvlJc w:val="left"/>
+      <w:pPr>
+        <w:ind w:left="720" w:hanging="360"/>
+      </w:pPr>
+      <w:rPr>
+        <w:rFonts w:ascii="Symbol" w:hAnsi="Symbol" w:hint="default"/>
+      </w:rPr>
+    </w:lvl>
+    <w:lvl w:ilvl="1" w:tplc="04090003" w:tentative="1">
+      <w:start w:val="1"/>
+      <w:numFmt w:val="bullet"/>
+      <w:lvlText w:val="o"/>
+      <w:lvlJc w:val="left"/>
+      <w:pPr>
+        <w:ind w:left="1440" w:hanging="360"/>
+      </w:pPr>
+      <w:rPr>
+        <w:rFonts w:ascii="Courier New" w:hAnsi="Courier New" w:cs="Courier New" w:hint="default"/>
+      </w:rPr>
+    </w:lvl>
+    <w:lvl w:ilvl="2" w:tplc="04090005" w:tentative="1">
+      <w:start w:val="1"/>
+      <w:numFmt w:val="bullet"/>
+      <w:lvlText w:val=""/>
+      <w:lvlJc w:val="left"/>
+      <w:pPr>
+        <w:ind w:left="2160" w:hanging="360"/>
+      </w:pPr>
+      <w:rPr>
+        <w:rFonts w:ascii="Wingdings" w:hAnsi="Wingdings" w:hint="default"/>
+      </w:rPr>
+    </w:lvl>
+    <w:lvl w:ilvl="3" w:tplc="04090001" w:tentative="1">
+      <w:start w:val="1"/>
+      <w:numFmt w:val="bullet"/>
+      <w:lvlText w:val=""/>
+      <w:lvlJc w:val="left"/>
+      <w:pPr>
+        <w:ind w:left="2880" w:hanging="360"/>
+      </w:pPr>
+      <w:rPr>
+        <w:rFonts w:ascii="Symbol" w:hAnsi="Symbol" w:hint="default"/>
+      </w:rPr>
+    </w:lvl>
+    <w:lvl w:ilvl="4" w:tplc="04090003" w:tentative="1">
+      <w:start w:val="1"/>
+      <w:numFmt w:val="bullet"/>
+      <w:lvlText w:val="o"/>
+      <w:lvlJc w:val="left"/>
+      <w:pPr>
+        <w:ind w:left="3600" w:hanging="360"/>
+      </w:pPr>
+      <w:rPr>
+        <w:rFonts w:ascii="Courier New" w:hAnsi="Courier New" w:cs="Courier New" w:hint="default"/>
+      </w:rPr>
+    </w:lvl>
+    <w:lvl w:ilvl="5" w:tplc="04090005" w:tentative="1">
+      <w:start w:val="1"/>
+      <w:numFmt w:val="bullet"/>
+      <w:lvlText w:val=""/>
+      <w:lvlJc w:val="left"/>
+      <w:pPr>
+        <w:ind w:left="4320" w:hanging="360"/>
+      </w:pPr>
+      <w:rPr>
+        <w:rFonts w:ascii="Wingdings" w:hAnsi="Wingdings" w:hint="default"/>
+      </w:rPr>
+    </w:lvl>
+    <w:lvl w:ilvl="6" w:tplc="04090001" w:tentative="1">
+      <w:start w:val="1"/>
+      <w:numFmt w:val="bullet"/>
+      <w:lvlText w:val=""/>
+      <w:lvlJc w:val="left"/>
+      <w:pPr>
+        <w:ind w:left="5040" w:hanging="360"/>
+      </w:pPr>
+      <w:rPr>
+        <w:rFonts w:ascii="Symbol" w:hAnsi="Symbol" w:hint="default"/>
+      </w:rPr>
+    </w:lvl>
+    <w:lvl w:ilvl="7" w:tplc="04090003" w:tentative="1">
+      <w:start w:val="1"/>
+      <w:numFmt w:val="bullet"/>
+      <w:lvlText w:val="o"/>
+      <w:lvlJc w:val="left"/>
+      <w:pPr>
+        <w:ind w:left="5760" w:hanging="360"/>
+      </w:pPr>
+      <w:rPr>
+        <w:rFonts w:ascii="Courier New" w:hAnsi="Courier New" w:cs="Courier New" w:hint="default"/>
+      </w:rPr>
+    </w:lvl>
+    <w:lvl w:ilvl="8" w:tplc="04090005" w:tentative="1">
+      <w:start w:val="1"/>
+      <w:numFmt w:val="bullet"/>
+      <w:lvlText w:val=""/>
+      <w:lvlJc w:val="left"/>
+      <w:pPr>
+        <w:ind w:left="6480" w:hanging="360"/>
+      </w:pPr>
+      <w:rPr>
+        <w:rFonts w:ascii="Wingdings" w:hAnsi="Wingdings" w:hint="default"/>
+      </w:rPr>
+    </w:lvl>
+  </w:abstractNum>
+  <w:abstractNum w:abstractNumId="10">
     <w:nsid w:val="6F1D6A21"/>
     <w:multiLevelType w:val="singleLevel"/>
-    <w:tmpl w:val="A100F9DC"/>
+    <w:tmpl w:val="1A02074E"/>
     <w:lvl w:ilvl="0">
       <w:start w:val="1"/>
       <w:numFmt w:val="decimal"/>
@@ -2130,7 +4533,34 @@
     <w:abstractNumId w:val="0"/>
   </w:num>
   <w:num w:numId="2">
+    <w:abstractNumId w:val="10"/>
+  </w:num>
+  <w:num w:numId="3">
+    <w:abstractNumId w:val="9"/>
+  </w:num>
+  <w:num w:numId="4">
+    <w:abstractNumId w:val="2"/>
+  </w:num>
+  <w:num w:numId="5">
     <w:abstractNumId w:val="1"/>
+  </w:num>
+  <w:num w:numId="6">
+    <w:abstractNumId w:val="4"/>
+  </w:num>
+  <w:num w:numId="7">
+    <w:abstractNumId w:val="3"/>
+  </w:num>
+  <w:num w:numId="8">
+    <w:abstractNumId w:val="7"/>
+  </w:num>
+  <w:num w:numId="9">
+    <w:abstractNumId w:val="8"/>
+  </w:num>
+  <w:num w:numId="10">
+    <w:abstractNumId w:val="5"/>
+  </w:num>
+  <w:num w:numId="11">
+    <w:abstractNumId w:val="6"/>
   </w:num>
 </w:numbering>
 </file>
@@ -2601,7 +5031,7 @@
   <w:style w:type="paragraph" w:customStyle="1" w:styleId="References">
     <w:name w:val="References"/>
     <w:basedOn w:val="Normal"/>
-    <w:rsid w:val="00E729E4"/>
+    <w:rsid w:val="00094FC2"/>
     <w:pPr>
       <w:numPr>
         <w:numId w:val="2"/>
@@ -2717,6 +5147,30 @@
       <w:color w:val="800080" w:themeColor="followedHyperlink"/>
       <w:u w:val="single"/>
     </w:rPr>
+  </w:style>
+  <w:style w:type="paragraph" w:styleId="ListParagraph">
+    <w:name w:val="List Paragraph"/>
+    <w:basedOn w:val="Normal"/>
+    <w:uiPriority w:val="34"/>
+    <w:qFormat/>
+    <w:rsid w:val="00397ED8"/>
+    <w:pPr>
+      <w:ind w:left="720"/>
+      <w:contextualSpacing/>
+    </w:pPr>
+  </w:style>
+  <w:style w:type="character" w:customStyle="1" w:styleId="apple-style-span">
+    <w:name w:val="apple-style-span"/>
+    <w:basedOn w:val="DefaultParagraphFont"/>
+    <w:rsid w:val="009006F2"/>
+  </w:style>
+  <w:style w:type="paragraph" w:styleId="Bibliography">
+    <w:name w:val="Bibliography"/>
+    <w:basedOn w:val="Normal"/>
+    <w:next w:val="Normal"/>
+    <w:uiPriority w:val="37"/>
+    <w:unhideWhenUsed/>
+    <w:rsid w:val="002C773B"/>
   </w:style>
 </w:styles>
 </file>
@@ -3002,4 +5456,16 @@
   <a:objectDefaults/>
   <a:extraClrSchemeLst/>
 </a:theme>
+</file>
+
+<file path=customXml/item1.xml><?xml version="1.0" encoding="utf-8"?>
+<b:Sources xmlns:b="http://schemas.openxmlformats.org/officeDocument/2006/bibliography" xmlns="http://schemas.openxmlformats.org/officeDocument/2006/bibliography" SelectedStyle="\APA.XSL" StyleName="APA"/>
+</file>
+
+<file path=customXml/itemProps1.xml><?xml version="1.0" encoding="utf-8"?>
+<ds:datastoreItem xmlns:ds="http://schemas.openxmlformats.org/officeDocument/2006/customXml" ds:itemID="{516A26AD-6601-42EA-9C59-166EE53A6421}">
+  <ds:schemaRefs>
+    <ds:schemaRef ds:uri="http://schemas.openxmlformats.org/officeDocument/2006/bibliography"/>
+  </ds:schemaRefs>
+</ds:datastoreItem>
 </file>
</xml_diff>